<commit_message>
update lab 3 exercise 3
</commit_message>
<xml_diff>
--- a/Lab-3.docx
+++ b/Lab-3.docx
@@ -131,14 +131,7 @@
         <w:rPr>
           <w:lang w:val="en-US"/>
         </w:rPr>
-        <w:t xml:space="preserve">Your pipelines must be created </w:t>
-      </w:r>
-      <w:proofErr w:type="gramStart"/>
-      <w:r>
-        <w:rPr>
-          <w:lang w:val="en-US"/>
-        </w:rPr>
-        <w:t>using .</w:t>
+        <w:t>Your pipelines must be created using .</w:t>
       </w:r>
       <w:proofErr w:type="spellStart"/>
       <w:r>
@@ -148,7 +141,6 @@
         <w:t>yaml</w:t>
       </w:r>
       <w:proofErr w:type="spellEnd"/>
-      <w:proofErr w:type="gramEnd"/>
       <w:r>
         <w:rPr>
           <w:lang w:val="en-US"/>
@@ -217,14 +209,7 @@
         <w:rPr>
           <w:lang w:val="en-US"/>
         </w:rPr>
-        <w:t xml:space="preserve">Create a </w:t>
-      </w:r>
-      <w:proofErr w:type="gramStart"/>
-      <w:r>
-        <w:rPr>
-          <w:lang w:val="en-US"/>
-        </w:rPr>
-        <w:t>simple .</w:t>
+        <w:t>Create a simple .</w:t>
       </w:r>
       <w:proofErr w:type="spellStart"/>
       <w:r>
@@ -234,26 +219,11 @@
         <w:t>yaml</w:t>
       </w:r>
       <w:proofErr w:type="spellEnd"/>
-      <w:proofErr w:type="gramEnd"/>
-      <w:r>
-        <w:rPr>
-          <w:lang w:val="en-US"/>
-        </w:rPr>
-        <w:t xml:space="preserve"> pipeline that prints out </w:t>
-      </w:r>
-      <w:proofErr w:type="gramStart"/>
-      <w:r>
-        <w:rPr>
-          <w:lang w:val="en-US"/>
-        </w:rPr>
-        <w:t>Hello-World</w:t>
-      </w:r>
-      <w:proofErr w:type="gramEnd"/>
-      <w:r>
-        <w:rPr>
-          <w:lang w:val="en-US"/>
-        </w:rPr>
-        <w:t xml:space="preserve">. </w:t>
+      <w:r>
+        <w:rPr>
+          <w:lang w:val="en-US"/>
+        </w:rPr>
+        <w:t xml:space="preserve"> pipeline that prints out Hello-World. </w:t>
       </w:r>
     </w:p>
     <w:p>
@@ -492,19 +462,8 @@
           <w:u w:val="single"/>
           <w:lang w:val="en-US"/>
         </w:rPr>
-        <w:t xml:space="preserve">Create a CD pipeline to deploy your infrastructure to </w:t>
-      </w:r>
-      <w:proofErr w:type="gramStart"/>
-      <w:r>
-        <w:rPr>
-          <w:b/>
-          <w:bCs/>
-          <w:u w:val="single"/>
-          <w:lang w:val="en-US"/>
-        </w:rPr>
-        <w:t>environments</w:t>
-      </w:r>
-      <w:proofErr w:type="gramEnd"/>
+        <w:t>Create a CD pipeline to deploy your infrastructure to environments</w:t>
+      </w:r>
     </w:p>
     <w:p>
       <w:pPr>
@@ -545,7 +504,6 @@
         <w:t xml:space="preserve">Use the following piece of code to </w:t>
       </w:r>
       <w:proofErr w:type="spellStart"/>
-      <w:proofErr w:type="gramStart"/>
       <w:r>
         <w:rPr>
           <w:lang w:val="en-US"/>
@@ -553,7 +511,6 @@
         <w:t>init</w:t>
       </w:r>
       <w:proofErr w:type="spellEnd"/>
-      <w:proofErr w:type="gramEnd"/>
       <w:r>
         <w:rPr>
           <w:lang w:val="en-US"/>
@@ -570,16 +527,16 @@
           <w:color w:val="FFFFFF"/>
           <w:sz w:val="21"/>
           <w:szCs w:val="21"/>
-          <w:lang w:val="en-NL" w:eastAsia="en-NL"/>
-        </w:rPr>
-      </w:pPr>
-      <w:r>
-        <w:rPr>
-          <w:rFonts w:ascii="Consolas" w:eastAsia="Times New Roman" w:hAnsi="Consolas" w:cs="Times New Roman"/>
-          <w:color w:val="FFFFFF"/>
-          <w:sz w:val="21"/>
-          <w:szCs w:val="21"/>
-          <w:lang w:val="en-NL" w:eastAsia="en-NL"/>
+          <w:lang w:eastAsia="en-NL"/>
+        </w:rPr>
+      </w:pPr>
+      <w:r>
+        <w:rPr>
+          <w:rFonts w:ascii="Consolas" w:eastAsia="Times New Roman" w:hAnsi="Consolas" w:cs="Times New Roman"/>
+          <w:color w:val="FFFFFF"/>
+          <w:sz w:val="21"/>
+          <w:szCs w:val="21"/>
+          <w:lang w:eastAsia="en-NL"/>
         </w:rPr>
         <w:t xml:space="preserve">- </w:t>
       </w:r>
@@ -589,7 +546,7 @@
           <w:color w:val="569CD6"/>
           <w:sz w:val="21"/>
           <w:szCs w:val="21"/>
-          <w:lang w:val="en-NL" w:eastAsia="en-NL"/>
+          <w:lang w:eastAsia="en-NL"/>
         </w:rPr>
         <w:t>task</w:t>
       </w:r>
@@ -599,7 +556,7 @@
           <w:color w:val="FFFFFF"/>
           <w:sz w:val="21"/>
           <w:szCs w:val="21"/>
-          <w:lang w:val="en-NL" w:eastAsia="en-NL"/>
+          <w:lang w:eastAsia="en-NL"/>
         </w:rPr>
         <w:t xml:space="preserve">: </w:t>
       </w:r>
@@ -609,7 +566,7 @@
           <w:color w:val="CE9178"/>
           <w:sz w:val="21"/>
           <w:szCs w:val="21"/>
-          <w:lang w:val="en-NL" w:eastAsia="en-NL"/>
+          <w:lang w:eastAsia="en-NL"/>
         </w:rPr>
         <w:t>AzureCLI@1</w:t>
       </w:r>
@@ -623,16 +580,16 @@
           <w:color w:val="FFFFFF"/>
           <w:sz w:val="21"/>
           <w:szCs w:val="21"/>
-          <w:lang w:val="en-NL" w:eastAsia="en-NL"/>
-        </w:rPr>
-      </w:pPr>
-      <w:r>
-        <w:rPr>
-          <w:rFonts w:ascii="Consolas" w:eastAsia="Times New Roman" w:hAnsi="Consolas" w:cs="Times New Roman"/>
-          <w:color w:val="FFFFFF"/>
-          <w:sz w:val="21"/>
-          <w:szCs w:val="21"/>
-          <w:lang w:val="en-NL" w:eastAsia="en-NL"/>
+          <w:lang w:eastAsia="en-NL"/>
+        </w:rPr>
+      </w:pPr>
+      <w:r>
+        <w:rPr>
+          <w:rFonts w:ascii="Consolas" w:eastAsia="Times New Roman" w:hAnsi="Consolas" w:cs="Times New Roman"/>
+          <w:color w:val="FFFFFF"/>
+          <w:sz w:val="21"/>
+          <w:szCs w:val="21"/>
+          <w:lang w:eastAsia="en-NL"/>
         </w:rPr>
         <w:t xml:space="preserve">  </w:t>
       </w:r>
@@ -643,7 +600,7 @@
           <w:color w:val="569CD6"/>
           <w:sz w:val="21"/>
           <w:szCs w:val="21"/>
-          <w:lang w:val="en-NL" w:eastAsia="en-NL"/>
+          <w:lang w:eastAsia="en-NL"/>
         </w:rPr>
         <w:t>displayName</w:t>
       </w:r>
@@ -654,7 +611,7 @@
           <w:color w:val="FFFFFF"/>
           <w:sz w:val="21"/>
           <w:szCs w:val="21"/>
-          <w:lang w:val="en-NL" w:eastAsia="en-NL"/>
+          <w:lang w:eastAsia="en-NL"/>
         </w:rPr>
         <w:t xml:space="preserve">: </w:t>
       </w:r>
@@ -664,7 +621,7 @@
           <w:color w:val="CE9178"/>
           <w:sz w:val="21"/>
           <w:szCs w:val="21"/>
-          <w:lang w:val="en-NL" w:eastAsia="en-NL"/>
+          <w:lang w:eastAsia="en-NL"/>
         </w:rPr>
         <w:t>Terraform credentials</w:t>
       </w:r>
@@ -678,16 +635,16 @@
           <w:color w:val="FFFFFF"/>
           <w:sz w:val="21"/>
           <w:szCs w:val="21"/>
-          <w:lang w:val="en-NL" w:eastAsia="en-NL"/>
-        </w:rPr>
-      </w:pPr>
-      <w:r>
-        <w:rPr>
-          <w:rFonts w:ascii="Consolas" w:eastAsia="Times New Roman" w:hAnsi="Consolas" w:cs="Times New Roman"/>
-          <w:color w:val="FFFFFF"/>
-          <w:sz w:val="21"/>
-          <w:szCs w:val="21"/>
-          <w:lang w:val="en-NL" w:eastAsia="en-NL"/>
+          <w:lang w:eastAsia="en-NL"/>
+        </w:rPr>
+      </w:pPr>
+      <w:r>
+        <w:rPr>
+          <w:rFonts w:ascii="Consolas" w:eastAsia="Times New Roman" w:hAnsi="Consolas" w:cs="Times New Roman"/>
+          <w:color w:val="FFFFFF"/>
+          <w:sz w:val="21"/>
+          <w:szCs w:val="21"/>
+          <w:lang w:eastAsia="en-NL"/>
         </w:rPr>
         <w:t xml:space="preserve">  </w:t>
       </w:r>
@@ -697,7 +654,7 @@
           <w:color w:val="569CD6"/>
           <w:sz w:val="21"/>
           <w:szCs w:val="21"/>
-          <w:lang w:val="en-NL" w:eastAsia="en-NL"/>
+          <w:lang w:eastAsia="en-NL"/>
         </w:rPr>
         <w:t>inputs</w:t>
       </w:r>
@@ -707,7 +664,7 @@
           <w:color w:val="FFFFFF"/>
           <w:sz w:val="21"/>
           <w:szCs w:val="21"/>
-          <w:lang w:val="en-NL" w:eastAsia="en-NL"/>
+          <w:lang w:eastAsia="en-NL"/>
         </w:rPr>
         <w:t>:</w:t>
       </w:r>
@@ -721,16 +678,16 @@
           <w:color w:val="FFFFFF"/>
           <w:sz w:val="21"/>
           <w:szCs w:val="21"/>
-          <w:lang w:val="en-NL" w:eastAsia="en-NL"/>
-        </w:rPr>
-      </w:pPr>
-      <w:r>
-        <w:rPr>
-          <w:rFonts w:ascii="Consolas" w:eastAsia="Times New Roman" w:hAnsi="Consolas" w:cs="Times New Roman"/>
-          <w:color w:val="FFFFFF"/>
-          <w:sz w:val="21"/>
-          <w:szCs w:val="21"/>
-          <w:lang w:val="en-NL" w:eastAsia="en-NL"/>
+          <w:lang w:eastAsia="en-NL"/>
+        </w:rPr>
+      </w:pPr>
+      <w:r>
+        <w:rPr>
+          <w:rFonts w:ascii="Consolas" w:eastAsia="Times New Roman" w:hAnsi="Consolas" w:cs="Times New Roman"/>
+          <w:color w:val="FFFFFF"/>
+          <w:sz w:val="21"/>
+          <w:szCs w:val="21"/>
+          <w:lang w:eastAsia="en-NL"/>
         </w:rPr>
         <w:t xml:space="preserve">    </w:t>
       </w:r>
@@ -741,7 +698,7 @@
           <w:color w:val="569CD6"/>
           <w:sz w:val="21"/>
           <w:szCs w:val="21"/>
-          <w:lang w:val="en-NL" w:eastAsia="en-NL"/>
+          <w:lang w:eastAsia="en-NL"/>
         </w:rPr>
         <w:t>azureSubscription</w:t>
       </w:r>
@@ -752,7 +709,7 @@
           <w:color w:val="FFFFFF"/>
           <w:sz w:val="21"/>
           <w:szCs w:val="21"/>
-          <w:lang w:val="en-NL" w:eastAsia="en-NL"/>
+          <w:lang w:eastAsia="en-NL"/>
         </w:rPr>
         <w:t xml:space="preserve">: </w:t>
       </w:r>
@@ -762,7 +719,7 @@
           <w:color w:val="CE9178"/>
           <w:sz w:val="21"/>
           <w:szCs w:val="21"/>
-          <w:lang w:val="en-NL" w:eastAsia="en-NL"/>
+          <w:lang w:eastAsia="en-NL"/>
         </w:rPr>
         <w:t>&lt;your service connection&gt;</w:t>
       </w:r>
@@ -776,16 +733,16 @@
           <w:color w:val="FFFFFF"/>
           <w:sz w:val="21"/>
           <w:szCs w:val="21"/>
-          <w:lang w:val="en-NL" w:eastAsia="en-NL"/>
-        </w:rPr>
-      </w:pPr>
-      <w:r>
-        <w:rPr>
-          <w:rFonts w:ascii="Consolas" w:eastAsia="Times New Roman" w:hAnsi="Consolas" w:cs="Times New Roman"/>
-          <w:color w:val="FFFFFF"/>
-          <w:sz w:val="21"/>
-          <w:szCs w:val="21"/>
-          <w:lang w:val="en-NL" w:eastAsia="en-NL"/>
+          <w:lang w:eastAsia="en-NL"/>
+        </w:rPr>
+      </w:pPr>
+      <w:r>
+        <w:rPr>
+          <w:rFonts w:ascii="Consolas" w:eastAsia="Times New Roman" w:hAnsi="Consolas" w:cs="Times New Roman"/>
+          <w:color w:val="FFFFFF"/>
+          <w:sz w:val="21"/>
+          <w:szCs w:val="21"/>
+          <w:lang w:eastAsia="en-NL"/>
         </w:rPr>
         <w:t xml:space="preserve">    </w:t>
       </w:r>
@@ -796,7 +753,7 @@
           <w:color w:val="569CD6"/>
           <w:sz w:val="21"/>
           <w:szCs w:val="21"/>
-          <w:lang w:val="en-NL" w:eastAsia="en-NL"/>
+          <w:lang w:eastAsia="en-NL"/>
         </w:rPr>
         <w:t>scriptLocation</w:t>
       </w:r>
@@ -807,7 +764,7 @@
           <w:color w:val="FFFFFF"/>
           <w:sz w:val="21"/>
           <w:szCs w:val="21"/>
-          <w:lang w:val="en-NL" w:eastAsia="en-NL"/>
+          <w:lang w:eastAsia="en-NL"/>
         </w:rPr>
         <w:t xml:space="preserve">: </w:t>
       </w:r>
@@ -818,7 +775,7 @@
           <w:color w:val="CE9178"/>
           <w:sz w:val="21"/>
           <w:szCs w:val="21"/>
-          <w:lang w:val="en-NL" w:eastAsia="en-NL"/>
+          <w:lang w:eastAsia="en-NL"/>
         </w:rPr>
         <w:t>inlineScript</w:t>
       </w:r>
@@ -833,16 +790,16 @@
           <w:color w:val="FFFFFF"/>
           <w:sz w:val="21"/>
           <w:szCs w:val="21"/>
-          <w:lang w:val="en-NL" w:eastAsia="en-NL"/>
-        </w:rPr>
-      </w:pPr>
-      <w:r>
-        <w:rPr>
-          <w:rFonts w:ascii="Consolas" w:eastAsia="Times New Roman" w:hAnsi="Consolas" w:cs="Times New Roman"/>
-          <w:color w:val="FFFFFF"/>
-          <w:sz w:val="21"/>
-          <w:szCs w:val="21"/>
-          <w:lang w:val="en-NL" w:eastAsia="en-NL"/>
+          <w:lang w:eastAsia="en-NL"/>
+        </w:rPr>
+      </w:pPr>
+      <w:r>
+        <w:rPr>
+          <w:rFonts w:ascii="Consolas" w:eastAsia="Times New Roman" w:hAnsi="Consolas" w:cs="Times New Roman"/>
+          <w:color w:val="FFFFFF"/>
+          <w:sz w:val="21"/>
+          <w:szCs w:val="21"/>
+          <w:lang w:eastAsia="en-NL"/>
         </w:rPr>
         <w:t xml:space="preserve">    </w:t>
       </w:r>
@@ -853,7 +810,7 @@
           <w:color w:val="569CD6"/>
           <w:sz w:val="21"/>
           <w:szCs w:val="21"/>
-          <w:lang w:val="en-NL" w:eastAsia="en-NL"/>
+          <w:lang w:eastAsia="en-NL"/>
         </w:rPr>
         <w:t>inlineScript</w:t>
       </w:r>
@@ -864,7 +821,7 @@
           <w:color w:val="FFFFFF"/>
           <w:sz w:val="21"/>
           <w:szCs w:val="21"/>
-          <w:lang w:val="en-NL" w:eastAsia="en-NL"/>
+          <w:lang w:eastAsia="en-NL"/>
         </w:rPr>
         <w:t xml:space="preserve">: </w:t>
       </w:r>
@@ -874,7 +831,7 @@
           <w:color w:val="C586C0"/>
           <w:sz w:val="21"/>
           <w:szCs w:val="21"/>
-          <w:lang w:val="en-NL" w:eastAsia="en-NL"/>
+          <w:lang w:eastAsia="en-NL"/>
         </w:rPr>
         <w:t>|</w:t>
       </w:r>
@@ -888,16 +845,16 @@
           <w:color w:val="FFFFFF"/>
           <w:sz w:val="21"/>
           <w:szCs w:val="21"/>
-          <w:lang w:val="en-NL" w:eastAsia="en-NL"/>
-        </w:rPr>
-      </w:pPr>
-      <w:r>
-        <w:rPr>
-          <w:rFonts w:ascii="Consolas" w:eastAsia="Times New Roman" w:hAnsi="Consolas" w:cs="Times New Roman"/>
-          <w:color w:val="CE9178"/>
-          <w:sz w:val="21"/>
-          <w:szCs w:val="21"/>
-          <w:lang w:val="en-NL" w:eastAsia="en-NL"/>
+          <w:lang w:eastAsia="en-NL"/>
+        </w:rPr>
+      </w:pPr>
+      <w:r>
+        <w:rPr>
+          <w:rFonts w:ascii="Consolas" w:eastAsia="Times New Roman" w:hAnsi="Consolas" w:cs="Times New Roman"/>
+          <w:color w:val="CE9178"/>
+          <w:sz w:val="21"/>
+          <w:szCs w:val="21"/>
+          <w:lang w:eastAsia="en-NL"/>
         </w:rPr>
         <w:t>      set -</w:t>
       </w:r>
@@ -908,7 +865,7 @@
           <w:color w:val="CE9178"/>
           <w:sz w:val="21"/>
           <w:szCs w:val="21"/>
-          <w:lang w:val="en-NL" w:eastAsia="en-NL"/>
+          <w:lang w:eastAsia="en-NL"/>
         </w:rPr>
         <w:t>eu</w:t>
       </w:r>
@@ -923,16 +880,16 @@
           <w:color w:val="FFFFFF"/>
           <w:sz w:val="21"/>
           <w:szCs w:val="21"/>
-          <w:lang w:val="en-NL" w:eastAsia="en-NL"/>
-        </w:rPr>
-      </w:pPr>
-      <w:r>
-        <w:rPr>
-          <w:rFonts w:ascii="Consolas" w:eastAsia="Times New Roman" w:hAnsi="Consolas" w:cs="Times New Roman"/>
-          <w:color w:val="CE9178"/>
-          <w:sz w:val="21"/>
-          <w:szCs w:val="21"/>
-          <w:lang w:val="en-NL" w:eastAsia="en-NL"/>
+          <w:lang w:eastAsia="en-NL"/>
+        </w:rPr>
+      </w:pPr>
+      <w:r>
+        <w:rPr>
+          <w:rFonts w:ascii="Consolas" w:eastAsia="Times New Roman" w:hAnsi="Consolas" w:cs="Times New Roman"/>
+          <w:color w:val="CE9178"/>
+          <w:sz w:val="21"/>
+          <w:szCs w:val="21"/>
+          <w:lang w:eastAsia="en-NL"/>
         </w:rPr>
         <w:t xml:space="preserve">      </w:t>
       </w:r>
@@ -943,7 +900,7 @@
           <w:color w:val="CE9178"/>
           <w:sz w:val="21"/>
           <w:szCs w:val="21"/>
-          <w:lang w:val="en-NL" w:eastAsia="en-NL"/>
+          <w:lang w:eastAsia="en-NL"/>
         </w:rPr>
         <w:t>subscriptionId</w:t>
       </w:r>
@@ -954,7 +911,7 @@
           <w:color w:val="CE9178"/>
           <w:sz w:val="21"/>
           <w:szCs w:val="21"/>
-          <w:lang w:val="en-NL" w:eastAsia="en-NL"/>
+          <w:lang w:eastAsia="en-NL"/>
         </w:rPr>
         <w:t>=$(</w:t>
       </w:r>
@@ -965,7 +922,7 @@
           <w:color w:val="CE9178"/>
           <w:sz w:val="21"/>
           <w:szCs w:val="21"/>
-          <w:lang w:val="en-NL" w:eastAsia="en-NL"/>
+          <w:lang w:eastAsia="en-NL"/>
         </w:rPr>
         <w:t>az</w:t>
       </w:r>
@@ -976,7 +933,7 @@
           <w:color w:val="CE9178"/>
           <w:sz w:val="21"/>
           <w:szCs w:val="21"/>
-          <w:lang w:val="en-NL" w:eastAsia="en-NL"/>
+          <w:lang w:eastAsia="en-NL"/>
         </w:rPr>
         <w:t xml:space="preserve"> account show --query id -o </w:t>
       </w:r>
@@ -987,7 +944,7 @@
           <w:color w:val="CE9178"/>
           <w:sz w:val="21"/>
           <w:szCs w:val="21"/>
-          <w:lang w:val="en-NL" w:eastAsia="en-NL"/>
+          <w:lang w:eastAsia="en-NL"/>
         </w:rPr>
         <w:t>tsv</w:t>
       </w:r>
@@ -998,7 +955,7 @@
           <w:color w:val="CE9178"/>
           <w:sz w:val="21"/>
           <w:szCs w:val="21"/>
-          <w:lang w:val="en-NL" w:eastAsia="en-NL"/>
+          <w:lang w:eastAsia="en-NL"/>
         </w:rPr>
         <w:t>)</w:t>
       </w:r>
@@ -1012,28 +969,27 @@
           <w:color w:val="FFFFFF"/>
           <w:sz w:val="21"/>
           <w:szCs w:val="21"/>
-          <w:lang w:val="en-NL" w:eastAsia="en-NL"/>
-        </w:rPr>
-      </w:pPr>
-      <w:r>
-        <w:rPr>
-          <w:rFonts w:ascii="Consolas" w:eastAsia="Times New Roman" w:hAnsi="Consolas" w:cs="Times New Roman"/>
-          <w:color w:val="CE9178"/>
-          <w:sz w:val="21"/>
-          <w:szCs w:val="21"/>
-          <w:lang w:val="en-NL" w:eastAsia="en-NL"/>
+          <w:lang w:eastAsia="en-NL"/>
+        </w:rPr>
+      </w:pPr>
+      <w:r>
+        <w:rPr>
+          <w:rFonts w:ascii="Consolas" w:eastAsia="Times New Roman" w:hAnsi="Consolas" w:cs="Times New Roman"/>
+          <w:color w:val="CE9178"/>
+          <w:sz w:val="21"/>
+          <w:szCs w:val="21"/>
+          <w:lang w:eastAsia="en-NL"/>
         </w:rPr>
         <w:t>      echo "##</w:t>
       </w:r>
       <w:proofErr w:type="spellStart"/>
-      <w:proofErr w:type="gramStart"/>
-      <w:r>
-        <w:rPr>
-          <w:rFonts w:ascii="Consolas" w:eastAsia="Times New Roman" w:hAnsi="Consolas" w:cs="Times New Roman"/>
-          <w:color w:val="CE9178"/>
-          <w:sz w:val="21"/>
-          <w:szCs w:val="21"/>
-          <w:lang w:val="en-NL" w:eastAsia="en-NL"/>
+      <w:r>
+        <w:rPr>
+          <w:rFonts w:ascii="Consolas" w:eastAsia="Times New Roman" w:hAnsi="Consolas" w:cs="Times New Roman"/>
+          <w:color w:val="CE9178"/>
+          <w:sz w:val="21"/>
+          <w:szCs w:val="21"/>
+          <w:lang w:eastAsia="en-NL"/>
         </w:rPr>
         <w:t>vso</w:t>
       </w:r>
@@ -1044,19 +1000,18 @@
           <w:color w:val="CE9178"/>
           <w:sz w:val="21"/>
           <w:szCs w:val="21"/>
-          <w:lang w:val="en-NL" w:eastAsia="en-NL"/>
+          <w:lang w:eastAsia="en-NL"/>
         </w:rPr>
         <w:t>[</w:t>
       </w:r>
       <w:proofErr w:type="spellStart"/>
-      <w:proofErr w:type="gramEnd"/>
-      <w:r>
-        <w:rPr>
-          <w:rFonts w:ascii="Consolas" w:eastAsia="Times New Roman" w:hAnsi="Consolas" w:cs="Times New Roman"/>
-          <w:color w:val="CE9178"/>
-          <w:sz w:val="21"/>
-          <w:szCs w:val="21"/>
-          <w:lang w:val="en-NL" w:eastAsia="en-NL"/>
+      <w:r>
+        <w:rPr>
+          <w:rFonts w:ascii="Consolas" w:eastAsia="Times New Roman" w:hAnsi="Consolas" w:cs="Times New Roman"/>
+          <w:color w:val="CE9178"/>
+          <w:sz w:val="21"/>
+          <w:szCs w:val="21"/>
+          <w:lang w:eastAsia="en-NL"/>
         </w:rPr>
         <w:t>task.setvariable</w:t>
       </w:r>
@@ -1067,7 +1022,7 @@
           <w:color w:val="CE9178"/>
           <w:sz w:val="21"/>
           <w:szCs w:val="21"/>
-          <w:lang w:val="en-NL" w:eastAsia="en-NL"/>
+          <w:lang w:eastAsia="en-NL"/>
         </w:rPr>
         <w:t xml:space="preserve"> variable=ARM_CLIENT_ID]$</w:t>
       </w:r>
@@ -1078,7 +1033,7 @@
           <w:color w:val="CE9178"/>
           <w:sz w:val="21"/>
           <w:szCs w:val="21"/>
-          <w:lang w:val="en-NL" w:eastAsia="en-NL"/>
+          <w:lang w:eastAsia="en-NL"/>
         </w:rPr>
         <w:t>servicePrincipalId</w:t>
       </w:r>
@@ -1089,7 +1044,7 @@
           <w:color w:val="CE9178"/>
           <w:sz w:val="21"/>
           <w:szCs w:val="21"/>
-          <w:lang w:val="en-NL" w:eastAsia="en-NL"/>
+          <w:lang w:eastAsia="en-NL"/>
         </w:rPr>
         <w:t>"</w:t>
       </w:r>
@@ -1103,28 +1058,27 @@
           <w:color w:val="FFFFFF"/>
           <w:sz w:val="21"/>
           <w:szCs w:val="21"/>
-          <w:lang w:val="en-NL" w:eastAsia="en-NL"/>
-        </w:rPr>
-      </w:pPr>
-      <w:r>
-        <w:rPr>
-          <w:rFonts w:ascii="Consolas" w:eastAsia="Times New Roman" w:hAnsi="Consolas" w:cs="Times New Roman"/>
-          <w:color w:val="CE9178"/>
-          <w:sz w:val="21"/>
-          <w:szCs w:val="21"/>
-          <w:lang w:val="en-NL" w:eastAsia="en-NL"/>
+          <w:lang w:eastAsia="en-NL"/>
+        </w:rPr>
+      </w:pPr>
+      <w:r>
+        <w:rPr>
+          <w:rFonts w:ascii="Consolas" w:eastAsia="Times New Roman" w:hAnsi="Consolas" w:cs="Times New Roman"/>
+          <w:color w:val="CE9178"/>
+          <w:sz w:val="21"/>
+          <w:szCs w:val="21"/>
+          <w:lang w:eastAsia="en-NL"/>
         </w:rPr>
         <w:t>      echo "##</w:t>
       </w:r>
       <w:proofErr w:type="spellStart"/>
-      <w:proofErr w:type="gramStart"/>
-      <w:r>
-        <w:rPr>
-          <w:rFonts w:ascii="Consolas" w:eastAsia="Times New Roman" w:hAnsi="Consolas" w:cs="Times New Roman"/>
-          <w:color w:val="CE9178"/>
-          <w:sz w:val="21"/>
-          <w:szCs w:val="21"/>
-          <w:lang w:val="en-NL" w:eastAsia="en-NL"/>
+      <w:r>
+        <w:rPr>
+          <w:rFonts w:ascii="Consolas" w:eastAsia="Times New Roman" w:hAnsi="Consolas" w:cs="Times New Roman"/>
+          <w:color w:val="CE9178"/>
+          <w:sz w:val="21"/>
+          <w:szCs w:val="21"/>
+          <w:lang w:eastAsia="en-NL"/>
         </w:rPr>
         <w:t>vso</w:t>
       </w:r>
@@ -1135,19 +1089,18 @@
           <w:color w:val="CE9178"/>
           <w:sz w:val="21"/>
           <w:szCs w:val="21"/>
-          <w:lang w:val="en-NL" w:eastAsia="en-NL"/>
+          <w:lang w:eastAsia="en-NL"/>
         </w:rPr>
         <w:t>[</w:t>
       </w:r>
       <w:proofErr w:type="spellStart"/>
-      <w:proofErr w:type="gramEnd"/>
-      <w:r>
-        <w:rPr>
-          <w:rFonts w:ascii="Consolas" w:eastAsia="Times New Roman" w:hAnsi="Consolas" w:cs="Times New Roman"/>
-          <w:color w:val="CE9178"/>
-          <w:sz w:val="21"/>
-          <w:szCs w:val="21"/>
-          <w:lang w:val="en-NL" w:eastAsia="en-NL"/>
+      <w:r>
+        <w:rPr>
+          <w:rFonts w:ascii="Consolas" w:eastAsia="Times New Roman" w:hAnsi="Consolas" w:cs="Times New Roman"/>
+          <w:color w:val="CE9178"/>
+          <w:sz w:val="21"/>
+          <w:szCs w:val="21"/>
+          <w:lang w:eastAsia="en-NL"/>
         </w:rPr>
         <w:t>task.setvariable</w:t>
       </w:r>
@@ -1158,7 +1111,7 @@
           <w:color w:val="CE9178"/>
           <w:sz w:val="21"/>
           <w:szCs w:val="21"/>
-          <w:lang w:val="en-NL" w:eastAsia="en-NL"/>
+          <w:lang w:eastAsia="en-NL"/>
         </w:rPr>
         <w:t xml:space="preserve"> variable=ARM_SUBSCRIPTION_ID]$</w:t>
       </w:r>
@@ -1169,7 +1122,7 @@
           <w:color w:val="CE9178"/>
           <w:sz w:val="21"/>
           <w:szCs w:val="21"/>
-          <w:lang w:val="en-NL" w:eastAsia="en-NL"/>
+          <w:lang w:eastAsia="en-NL"/>
         </w:rPr>
         <w:t>subscriptionId</w:t>
       </w:r>
@@ -1180,7 +1133,7 @@
           <w:color w:val="CE9178"/>
           <w:sz w:val="21"/>
           <w:szCs w:val="21"/>
-          <w:lang w:val="en-NL" w:eastAsia="en-NL"/>
+          <w:lang w:eastAsia="en-NL"/>
         </w:rPr>
         <w:t>"</w:t>
       </w:r>
@@ -1194,28 +1147,27 @@
           <w:color w:val="FFFFFF"/>
           <w:sz w:val="21"/>
           <w:szCs w:val="21"/>
-          <w:lang w:val="en-NL" w:eastAsia="en-NL"/>
-        </w:rPr>
-      </w:pPr>
-      <w:r>
-        <w:rPr>
-          <w:rFonts w:ascii="Consolas" w:eastAsia="Times New Roman" w:hAnsi="Consolas" w:cs="Times New Roman"/>
-          <w:color w:val="CE9178"/>
-          <w:sz w:val="21"/>
-          <w:szCs w:val="21"/>
-          <w:lang w:val="en-NL" w:eastAsia="en-NL"/>
+          <w:lang w:eastAsia="en-NL"/>
+        </w:rPr>
+      </w:pPr>
+      <w:r>
+        <w:rPr>
+          <w:rFonts w:ascii="Consolas" w:eastAsia="Times New Roman" w:hAnsi="Consolas" w:cs="Times New Roman"/>
+          <w:color w:val="CE9178"/>
+          <w:sz w:val="21"/>
+          <w:szCs w:val="21"/>
+          <w:lang w:eastAsia="en-NL"/>
         </w:rPr>
         <w:t>      echo "##</w:t>
       </w:r>
       <w:proofErr w:type="spellStart"/>
-      <w:proofErr w:type="gramStart"/>
-      <w:r>
-        <w:rPr>
-          <w:rFonts w:ascii="Consolas" w:eastAsia="Times New Roman" w:hAnsi="Consolas" w:cs="Times New Roman"/>
-          <w:color w:val="CE9178"/>
-          <w:sz w:val="21"/>
-          <w:szCs w:val="21"/>
-          <w:lang w:val="en-NL" w:eastAsia="en-NL"/>
+      <w:r>
+        <w:rPr>
+          <w:rFonts w:ascii="Consolas" w:eastAsia="Times New Roman" w:hAnsi="Consolas" w:cs="Times New Roman"/>
+          <w:color w:val="CE9178"/>
+          <w:sz w:val="21"/>
+          <w:szCs w:val="21"/>
+          <w:lang w:eastAsia="en-NL"/>
         </w:rPr>
         <w:t>vso</w:t>
       </w:r>
@@ -1226,19 +1178,18 @@
           <w:color w:val="CE9178"/>
           <w:sz w:val="21"/>
           <w:szCs w:val="21"/>
-          <w:lang w:val="en-NL" w:eastAsia="en-NL"/>
+          <w:lang w:eastAsia="en-NL"/>
         </w:rPr>
         <w:t>[</w:t>
       </w:r>
       <w:proofErr w:type="spellStart"/>
-      <w:proofErr w:type="gramEnd"/>
-      <w:r>
-        <w:rPr>
-          <w:rFonts w:ascii="Consolas" w:eastAsia="Times New Roman" w:hAnsi="Consolas" w:cs="Times New Roman"/>
-          <w:color w:val="CE9178"/>
-          <w:sz w:val="21"/>
-          <w:szCs w:val="21"/>
-          <w:lang w:val="en-NL" w:eastAsia="en-NL"/>
+      <w:r>
+        <w:rPr>
+          <w:rFonts w:ascii="Consolas" w:eastAsia="Times New Roman" w:hAnsi="Consolas" w:cs="Times New Roman"/>
+          <w:color w:val="CE9178"/>
+          <w:sz w:val="21"/>
+          <w:szCs w:val="21"/>
+          <w:lang w:eastAsia="en-NL"/>
         </w:rPr>
         <w:t>task.setvariable</w:t>
       </w:r>
@@ -1249,7 +1200,7 @@
           <w:color w:val="CE9178"/>
           <w:sz w:val="21"/>
           <w:szCs w:val="21"/>
-          <w:lang w:val="en-NL" w:eastAsia="en-NL"/>
+          <w:lang w:eastAsia="en-NL"/>
         </w:rPr>
         <w:t xml:space="preserve"> variable=ARM_TENANT_ID]$</w:t>
       </w:r>
@@ -1260,7 +1211,7 @@
           <w:color w:val="CE9178"/>
           <w:sz w:val="21"/>
           <w:szCs w:val="21"/>
-          <w:lang w:val="en-NL" w:eastAsia="en-NL"/>
+          <w:lang w:eastAsia="en-NL"/>
         </w:rPr>
         <w:t>tenantId</w:t>
       </w:r>
@@ -1271,7 +1222,7 @@
           <w:color w:val="CE9178"/>
           <w:sz w:val="21"/>
           <w:szCs w:val="21"/>
-          <w:lang w:val="en-NL" w:eastAsia="en-NL"/>
+          <w:lang w:eastAsia="en-NL"/>
         </w:rPr>
         <w:t>"</w:t>
       </w:r>
@@ -1285,16 +1236,16 @@
           <w:color w:val="FFFFFF"/>
           <w:sz w:val="21"/>
           <w:szCs w:val="21"/>
-          <w:lang w:val="en-NL" w:eastAsia="en-NL"/>
-        </w:rPr>
-      </w:pPr>
-      <w:r>
-        <w:rPr>
-          <w:rFonts w:ascii="Consolas" w:eastAsia="Times New Roman" w:hAnsi="Consolas" w:cs="Times New Roman"/>
-          <w:color w:val="FFFFFF"/>
-          <w:sz w:val="21"/>
-          <w:szCs w:val="21"/>
-          <w:lang w:val="en-NL" w:eastAsia="en-NL"/>
+          <w:lang w:eastAsia="en-NL"/>
+        </w:rPr>
+      </w:pPr>
+      <w:r>
+        <w:rPr>
+          <w:rFonts w:ascii="Consolas" w:eastAsia="Times New Roman" w:hAnsi="Consolas" w:cs="Times New Roman"/>
+          <w:color w:val="FFFFFF"/>
+          <w:sz w:val="21"/>
+          <w:szCs w:val="21"/>
+          <w:lang w:eastAsia="en-NL"/>
         </w:rPr>
         <w:t xml:space="preserve">    </w:t>
       </w:r>
@@ -1305,7 +1256,7 @@
           <w:color w:val="569CD6"/>
           <w:sz w:val="21"/>
           <w:szCs w:val="21"/>
-          <w:lang w:val="en-NL" w:eastAsia="en-NL"/>
+          <w:lang w:eastAsia="en-NL"/>
         </w:rPr>
         <w:t>addSpnToEnvironment</w:t>
       </w:r>
@@ -1316,7 +1267,7 @@
           <w:color w:val="FFFFFF"/>
           <w:sz w:val="21"/>
           <w:szCs w:val="21"/>
-          <w:lang w:val="en-NL" w:eastAsia="en-NL"/>
+          <w:lang w:eastAsia="en-NL"/>
         </w:rPr>
         <w:t xml:space="preserve">: </w:t>
       </w:r>
@@ -1326,7 +1277,7 @@
           <w:color w:val="569CD6"/>
           <w:sz w:val="21"/>
           <w:szCs w:val="21"/>
-          <w:lang w:val="en-NL" w:eastAsia="en-NL"/>
+          <w:lang w:eastAsia="en-NL"/>
         </w:rPr>
         <w:t>true</w:t>
       </w:r>
@@ -1340,7 +1291,7 @@
           <w:color w:val="FFFFFF"/>
           <w:sz w:val="21"/>
           <w:szCs w:val="21"/>
-          <w:lang w:val="en-NL" w:eastAsia="en-NL"/>
+          <w:lang w:eastAsia="en-NL"/>
         </w:rPr>
       </w:pPr>
     </w:p>
@@ -1353,16 +1304,16 @@
           <w:color w:val="FFFFFF"/>
           <w:sz w:val="21"/>
           <w:szCs w:val="21"/>
-          <w:lang w:val="en-NL" w:eastAsia="en-NL"/>
-        </w:rPr>
-      </w:pPr>
-      <w:r>
-        <w:rPr>
-          <w:rFonts w:ascii="Consolas" w:eastAsia="Times New Roman" w:hAnsi="Consolas" w:cs="Times New Roman"/>
-          <w:color w:val="FFFFFF"/>
-          <w:sz w:val="21"/>
-          <w:szCs w:val="21"/>
-          <w:lang w:val="en-NL" w:eastAsia="en-NL"/>
+          <w:lang w:eastAsia="en-NL"/>
+        </w:rPr>
+      </w:pPr>
+      <w:r>
+        <w:rPr>
+          <w:rFonts w:ascii="Consolas" w:eastAsia="Times New Roman" w:hAnsi="Consolas" w:cs="Times New Roman"/>
+          <w:color w:val="FFFFFF"/>
+          <w:sz w:val="21"/>
+          <w:szCs w:val="21"/>
+          <w:lang w:eastAsia="en-NL"/>
         </w:rPr>
         <w:t xml:space="preserve">- </w:t>
       </w:r>
@@ -1372,7 +1323,7 @@
           <w:color w:val="569CD6"/>
           <w:sz w:val="21"/>
           <w:szCs w:val="21"/>
-          <w:lang w:val="en-NL" w:eastAsia="en-NL"/>
+          <w:lang w:eastAsia="en-NL"/>
         </w:rPr>
         <w:t>task</w:t>
       </w:r>
@@ -1382,7 +1333,7 @@
           <w:color w:val="FFFFFF"/>
           <w:sz w:val="21"/>
           <w:szCs w:val="21"/>
-          <w:lang w:val="en-NL" w:eastAsia="en-NL"/>
+          <w:lang w:eastAsia="en-NL"/>
         </w:rPr>
         <w:t xml:space="preserve">: </w:t>
       </w:r>
@@ -1392,7 +1343,7 @@
           <w:color w:val="CE9178"/>
           <w:sz w:val="21"/>
           <w:szCs w:val="21"/>
-          <w:lang w:val="en-NL" w:eastAsia="en-NL"/>
+          <w:lang w:eastAsia="en-NL"/>
         </w:rPr>
         <w:t>AzureCLI@1</w:t>
       </w:r>
@@ -1406,16 +1357,16 @@
           <w:color w:val="FFFFFF"/>
           <w:sz w:val="21"/>
           <w:szCs w:val="21"/>
-          <w:lang w:val="en-NL" w:eastAsia="en-NL"/>
-        </w:rPr>
-      </w:pPr>
-      <w:r>
-        <w:rPr>
-          <w:rFonts w:ascii="Consolas" w:eastAsia="Times New Roman" w:hAnsi="Consolas" w:cs="Times New Roman"/>
-          <w:color w:val="FFFFFF"/>
-          <w:sz w:val="21"/>
-          <w:szCs w:val="21"/>
-          <w:lang w:val="en-NL" w:eastAsia="en-NL"/>
+          <w:lang w:eastAsia="en-NL"/>
+        </w:rPr>
+      </w:pPr>
+      <w:r>
+        <w:rPr>
+          <w:rFonts w:ascii="Consolas" w:eastAsia="Times New Roman" w:hAnsi="Consolas" w:cs="Times New Roman"/>
+          <w:color w:val="FFFFFF"/>
+          <w:sz w:val="21"/>
+          <w:szCs w:val="21"/>
+          <w:lang w:eastAsia="en-NL"/>
         </w:rPr>
         <w:t xml:space="preserve">  </w:t>
       </w:r>
@@ -1426,7 +1377,7 @@
           <w:color w:val="569CD6"/>
           <w:sz w:val="21"/>
           <w:szCs w:val="21"/>
-          <w:lang w:val="en-NL" w:eastAsia="en-NL"/>
+          <w:lang w:eastAsia="en-NL"/>
         </w:rPr>
         <w:t>displayName</w:t>
       </w:r>
@@ -1437,7 +1388,7 @@
           <w:color w:val="FFFFFF"/>
           <w:sz w:val="21"/>
           <w:szCs w:val="21"/>
-          <w:lang w:val="en-NL" w:eastAsia="en-NL"/>
+          <w:lang w:eastAsia="en-NL"/>
         </w:rPr>
         <w:t xml:space="preserve">: </w:t>
       </w:r>
@@ -1447,7 +1398,7 @@
           <w:color w:val="CE9178"/>
           <w:sz w:val="21"/>
           <w:szCs w:val="21"/>
-          <w:lang w:val="en-NL" w:eastAsia="en-NL"/>
+          <w:lang w:eastAsia="en-NL"/>
         </w:rPr>
         <w:t xml:space="preserve">Terraform </w:t>
       </w:r>
@@ -1458,7 +1409,7 @@
           <w:color w:val="CE9178"/>
           <w:sz w:val="21"/>
           <w:szCs w:val="21"/>
-          <w:lang w:val="en-NL" w:eastAsia="en-NL"/>
+          <w:lang w:eastAsia="en-NL"/>
         </w:rPr>
         <w:t>init</w:t>
       </w:r>
@@ -1473,16 +1424,16 @@
           <w:color w:val="FFFFFF"/>
           <w:sz w:val="21"/>
           <w:szCs w:val="21"/>
-          <w:lang w:val="en-NL" w:eastAsia="en-NL"/>
-        </w:rPr>
-      </w:pPr>
-      <w:r>
-        <w:rPr>
-          <w:rFonts w:ascii="Consolas" w:eastAsia="Times New Roman" w:hAnsi="Consolas" w:cs="Times New Roman"/>
-          <w:color w:val="FFFFFF"/>
-          <w:sz w:val="21"/>
-          <w:szCs w:val="21"/>
-          <w:lang w:val="en-NL" w:eastAsia="en-NL"/>
+          <w:lang w:eastAsia="en-NL"/>
+        </w:rPr>
+      </w:pPr>
+      <w:r>
+        <w:rPr>
+          <w:rFonts w:ascii="Consolas" w:eastAsia="Times New Roman" w:hAnsi="Consolas" w:cs="Times New Roman"/>
+          <w:color w:val="FFFFFF"/>
+          <w:sz w:val="21"/>
+          <w:szCs w:val="21"/>
+          <w:lang w:eastAsia="en-NL"/>
         </w:rPr>
         <w:t xml:space="preserve">  </w:t>
       </w:r>
@@ -1492,7 +1443,7 @@
           <w:color w:val="569CD6"/>
           <w:sz w:val="21"/>
           <w:szCs w:val="21"/>
-          <w:lang w:val="en-NL" w:eastAsia="en-NL"/>
+          <w:lang w:eastAsia="en-NL"/>
         </w:rPr>
         <w:t>inputs</w:t>
       </w:r>
@@ -1502,7 +1453,7 @@
           <w:color w:val="FFFFFF"/>
           <w:sz w:val="21"/>
           <w:szCs w:val="21"/>
-          <w:lang w:val="en-NL" w:eastAsia="en-NL"/>
+          <w:lang w:eastAsia="en-NL"/>
         </w:rPr>
         <w:t>:</w:t>
       </w:r>
@@ -1516,16 +1467,16 @@
           <w:color w:val="FFFFFF"/>
           <w:sz w:val="21"/>
           <w:szCs w:val="21"/>
-          <w:lang w:val="en-NL" w:eastAsia="en-NL"/>
-        </w:rPr>
-      </w:pPr>
-      <w:r>
-        <w:rPr>
-          <w:rFonts w:ascii="Consolas" w:eastAsia="Times New Roman" w:hAnsi="Consolas" w:cs="Times New Roman"/>
-          <w:color w:val="FFFFFF"/>
-          <w:sz w:val="21"/>
-          <w:szCs w:val="21"/>
-          <w:lang w:val="en-NL" w:eastAsia="en-NL"/>
+          <w:lang w:eastAsia="en-NL"/>
+        </w:rPr>
+      </w:pPr>
+      <w:r>
+        <w:rPr>
+          <w:rFonts w:ascii="Consolas" w:eastAsia="Times New Roman" w:hAnsi="Consolas" w:cs="Times New Roman"/>
+          <w:color w:val="FFFFFF"/>
+          <w:sz w:val="21"/>
+          <w:szCs w:val="21"/>
+          <w:lang w:eastAsia="en-NL"/>
         </w:rPr>
         <w:t xml:space="preserve">    </w:t>
       </w:r>
@@ -1536,7 +1487,7 @@
           <w:color w:val="569CD6"/>
           <w:sz w:val="21"/>
           <w:szCs w:val="21"/>
-          <w:lang w:val="en-NL" w:eastAsia="en-NL"/>
+          <w:lang w:eastAsia="en-NL"/>
         </w:rPr>
         <w:t>azureSubscription</w:t>
       </w:r>
@@ -1547,7 +1498,7 @@
           <w:color w:val="FFFFFF"/>
           <w:sz w:val="21"/>
           <w:szCs w:val="21"/>
-          <w:lang w:val="en-NL" w:eastAsia="en-NL"/>
+          <w:lang w:eastAsia="en-NL"/>
         </w:rPr>
         <w:t xml:space="preserve">: </w:t>
       </w:r>
@@ -1557,53 +1508,41 @@
           <w:color w:val="CE9178"/>
           <w:sz w:val="21"/>
           <w:szCs w:val="21"/>
-          <w:lang w:val="en-NL" w:eastAsia="en-NL"/>
-        </w:rPr>
-        <w:t>$</w:t>
-      </w:r>
-      <w:proofErr w:type="gramStart"/>
-      <w:r>
-        <w:rPr>
-          <w:rFonts w:ascii="Consolas" w:eastAsia="Times New Roman" w:hAnsi="Consolas" w:cs="Times New Roman"/>
-          <w:color w:val="CE9178"/>
-          <w:sz w:val="21"/>
-          <w:szCs w:val="21"/>
-          <w:lang w:val="en-NL" w:eastAsia="en-NL"/>
-        </w:rPr>
-        <w:t xml:space="preserve">{{ </w:t>
-      </w:r>
-      <w:proofErr w:type="spellStart"/>
-      <w:r>
-        <w:rPr>
-          <w:rFonts w:ascii="Consolas" w:eastAsia="Times New Roman" w:hAnsi="Consolas" w:cs="Times New Roman"/>
-          <w:color w:val="CE9178"/>
-          <w:sz w:val="21"/>
-          <w:szCs w:val="21"/>
-          <w:lang w:val="en-NL" w:eastAsia="en-NL"/>
-        </w:rPr>
-        <w:t>parameters</w:t>
-      </w:r>
-      <w:proofErr w:type="gramEnd"/>
-      <w:r>
-        <w:rPr>
-          <w:rFonts w:ascii="Consolas" w:eastAsia="Times New Roman" w:hAnsi="Consolas" w:cs="Times New Roman"/>
-          <w:color w:val="CE9178"/>
-          <w:sz w:val="21"/>
-          <w:szCs w:val="21"/>
-          <w:lang w:val="en-NL" w:eastAsia="en-NL"/>
-        </w:rPr>
-        <w:t>.azureServiceConnection</w:t>
-      </w:r>
-      <w:proofErr w:type="spellEnd"/>
-      <w:r>
-        <w:rPr>
-          <w:rFonts w:ascii="Consolas" w:eastAsia="Times New Roman" w:hAnsi="Consolas" w:cs="Times New Roman"/>
-          <w:color w:val="CE9178"/>
-          <w:sz w:val="21"/>
-          <w:szCs w:val="21"/>
-          <w:lang w:val="en-NL" w:eastAsia="en-NL"/>
-        </w:rPr>
-        <w:t xml:space="preserve"> }}</w:t>
+          <w:lang w:eastAsia="en-NL"/>
+        </w:rPr>
+        <w:t xml:space="preserve">&lt;your </w:t>
+      </w:r>
+      <w:proofErr w:type="spellStart"/>
+      <w:r>
+        <w:rPr>
+          <w:rFonts w:ascii="Consolas" w:eastAsia="Times New Roman" w:hAnsi="Consolas" w:cs="Times New Roman"/>
+          <w:color w:val="CE9178"/>
+          <w:sz w:val="21"/>
+          <w:szCs w:val="21"/>
+          <w:lang w:eastAsia="en-NL"/>
+        </w:rPr>
+        <w:t>azureServiceConnectio</w:t>
+      </w:r>
+      <w:r>
+        <w:rPr>
+          <w:rFonts w:ascii="Consolas" w:eastAsia="Times New Roman" w:hAnsi="Consolas" w:cs="Times New Roman"/>
+          <w:color w:val="CE9178"/>
+          <w:sz w:val="21"/>
+          <w:szCs w:val="21"/>
+          <w:lang w:eastAsia="en-NL"/>
+        </w:rPr>
+        <w:t>n</w:t>
+      </w:r>
+      <w:proofErr w:type="spellEnd"/>
+      <w:r>
+        <w:rPr>
+          <w:rFonts w:ascii="Consolas" w:eastAsia="Times New Roman" w:hAnsi="Consolas" w:cs="Times New Roman"/>
+          <w:color w:val="CE9178"/>
+          <w:sz w:val="21"/>
+          <w:szCs w:val="21"/>
+          <w:lang w:eastAsia="en-NL"/>
+        </w:rPr>
+        <w:t>&gt;</w:t>
       </w:r>
     </w:p>
     <w:p>
@@ -1615,16 +1554,16 @@
           <w:color w:val="FFFFFF"/>
           <w:sz w:val="21"/>
           <w:szCs w:val="21"/>
-          <w:lang w:val="en-NL" w:eastAsia="en-NL"/>
-        </w:rPr>
-      </w:pPr>
-      <w:r>
-        <w:rPr>
-          <w:rFonts w:ascii="Consolas" w:eastAsia="Times New Roman" w:hAnsi="Consolas" w:cs="Times New Roman"/>
-          <w:color w:val="FFFFFF"/>
-          <w:sz w:val="21"/>
-          <w:szCs w:val="21"/>
-          <w:lang w:val="en-NL" w:eastAsia="en-NL"/>
+          <w:lang w:eastAsia="en-NL"/>
+        </w:rPr>
+      </w:pPr>
+      <w:r>
+        <w:rPr>
+          <w:rFonts w:ascii="Consolas" w:eastAsia="Times New Roman" w:hAnsi="Consolas" w:cs="Times New Roman"/>
+          <w:color w:val="FFFFFF"/>
+          <w:sz w:val="21"/>
+          <w:szCs w:val="21"/>
+          <w:lang w:eastAsia="en-NL"/>
         </w:rPr>
         <w:t xml:space="preserve">    </w:t>
       </w:r>
@@ -1635,7 +1574,7 @@
           <w:color w:val="569CD6"/>
           <w:sz w:val="21"/>
           <w:szCs w:val="21"/>
-          <w:lang w:val="en-NL" w:eastAsia="en-NL"/>
+          <w:lang w:eastAsia="en-NL"/>
         </w:rPr>
         <w:t>scriptLocation</w:t>
       </w:r>
@@ -1646,7 +1585,7 @@
           <w:color w:val="FFFFFF"/>
           <w:sz w:val="21"/>
           <w:szCs w:val="21"/>
-          <w:lang w:val="en-NL" w:eastAsia="en-NL"/>
+          <w:lang w:eastAsia="en-NL"/>
         </w:rPr>
         <w:t xml:space="preserve">: </w:t>
       </w:r>
@@ -1657,7 +1596,7 @@
           <w:color w:val="CE9178"/>
           <w:sz w:val="21"/>
           <w:szCs w:val="21"/>
-          <w:lang w:val="en-NL" w:eastAsia="en-NL"/>
+          <w:lang w:eastAsia="en-NL"/>
         </w:rPr>
         <w:t>inlineScript</w:t>
       </w:r>
@@ -1672,16 +1611,16 @@
           <w:color w:val="FFFFFF"/>
           <w:sz w:val="21"/>
           <w:szCs w:val="21"/>
-          <w:lang w:val="en-NL" w:eastAsia="en-NL"/>
-        </w:rPr>
-      </w:pPr>
-      <w:r>
-        <w:rPr>
-          <w:rFonts w:ascii="Consolas" w:eastAsia="Times New Roman" w:hAnsi="Consolas" w:cs="Times New Roman"/>
-          <w:color w:val="FFFFFF"/>
-          <w:sz w:val="21"/>
-          <w:szCs w:val="21"/>
-          <w:lang w:val="en-NL" w:eastAsia="en-NL"/>
+          <w:lang w:eastAsia="en-NL"/>
+        </w:rPr>
+      </w:pPr>
+      <w:r>
+        <w:rPr>
+          <w:rFonts w:ascii="Consolas" w:eastAsia="Times New Roman" w:hAnsi="Consolas" w:cs="Times New Roman"/>
+          <w:color w:val="FFFFFF"/>
+          <w:sz w:val="21"/>
+          <w:szCs w:val="21"/>
+          <w:lang w:eastAsia="en-NL"/>
         </w:rPr>
         <w:t xml:space="preserve">    </w:t>
       </w:r>
@@ -1692,7 +1631,7 @@
           <w:color w:val="569CD6"/>
           <w:sz w:val="21"/>
           <w:szCs w:val="21"/>
-          <w:lang w:val="en-NL" w:eastAsia="en-NL"/>
+          <w:lang w:eastAsia="en-NL"/>
         </w:rPr>
         <w:t>inlineScript</w:t>
       </w:r>
@@ -1703,7 +1642,7 @@
           <w:color w:val="FFFFFF"/>
           <w:sz w:val="21"/>
           <w:szCs w:val="21"/>
-          <w:lang w:val="en-NL" w:eastAsia="en-NL"/>
+          <w:lang w:eastAsia="en-NL"/>
         </w:rPr>
         <w:t xml:space="preserve">: </w:t>
       </w:r>
@@ -1713,7 +1652,7 @@
           <w:color w:val="C586C0"/>
           <w:sz w:val="21"/>
           <w:szCs w:val="21"/>
-          <w:lang w:val="en-NL" w:eastAsia="en-NL"/>
+          <w:lang w:eastAsia="en-NL"/>
         </w:rPr>
         <w:t>|</w:t>
       </w:r>
@@ -1727,28 +1666,27 @@
           <w:color w:val="FFFFFF"/>
           <w:sz w:val="21"/>
           <w:szCs w:val="21"/>
-          <w:lang w:val="en-NL" w:eastAsia="en-NL"/>
-        </w:rPr>
-      </w:pPr>
-      <w:r>
-        <w:rPr>
-          <w:rFonts w:ascii="Consolas" w:eastAsia="Times New Roman" w:hAnsi="Consolas" w:cs="Times New Roman"/>
-          <w:color w:val="CE9178"/>
-          <w:sz w:val="21"/>
-          <w:szCs w:val="21"/>
-          <w:lang w:val="en-NL" w:eastAsia="en-NL"/>
+          <w:lang w:eastAsia="en-NL"/>
+        </w:rPr>
+      </w:pPr>
+      <w:r>
+        <w:rPr>
+          <w:rFonts w:ascii="Consolas" w:eastAsia="Times New Roman" w:hAnsi="Consolas" w:cs="Times New Roman"/>
+          <w:color w:val="CE9178"/>
+          <w:sz w:val="21"/>
+          <w:szCs w:val="21"/>
+          <w:lang w:eastAsia="en-NL"/>
         </w:rPr>
         <w:t>      set -</w:t>
       </w:r>
       <w:proofErr w:type="spellStart"/>
-      <w:proofErr w:type="gramStart"/>
-      <w:r>
-        <w:rPr>
-          <w:rFonts w:ascii="Consolas" w:eastAsia="Times New Roman" w:hAnsi="Consolas" w:cs="Times New Roman"/>
-          <w:color w:val="CE9178"/>
-          <w:sz w:val="21"/>
-          <w:szCs w:val="21"/>
-          <w:lang w:val="en-NL" w:eastAsia="en-NL"/>
+      <w:r>
+        <w:rPr>
+          <w:rFonts w:ascii="Consolas" w:eastAsia="Times New Roman" w:hAnsi="Consolas" w:cs="Times New Roman"/>
+          <w:color w:val="CE9178"/>
+          <w:sz w:val="21"/>
+          <w:szCs w:val="21"/>
+          <w:lang w:eastAsia="en-NL"/>
         </w:rPr>
         <w:t>eux</w:t>
       </w:r>
@@ -1759,20 +1697,9 @@
           <w:color w:val="CE9178"/>
           <w:sz w:val="21"/>
           <w:szCs w:val="21"/>
-          <w:lang w:val="en-NL" w:eastAsia="en-NL"/>
-        </w:rPr>
-        <w:t xml:space="preserve">  #</w:t>
-      </w:r>
-      <w:proofErr w:type="gramEnd"/>
-      <w:r>
-        <w:rPr>
-          <w:rFonts w:ascii="Consolas" w:eastAsia="Times New Roman" w:hAnsi="Consolas" w:cs="Times New Roman"/>
-          <w:color w:val="CE9178"/>
-          <w:sz w:val="21"/>
-          <w:szCs w:val="21"/>
-          <w:lang w:val="en-NL" w:eastAsia="en-NL"/>
-        </w:rPr>
-        <w:t xml:space="preserve"> fail on error</w:t>
+          <w:lang w:eastAsia="en-NL"/>
+        </w:rPr>
+        <w:t xml:space="preserve">  # fail on error</w:t>
       </w:r>
     </w:p>
     <w:p>
@@ -1784,16 +1711,16 @@
           <w:color w:val="FFFFFF"/>
           <w:sz w:val="21"/>
           <w:szCs w:val="21"/>
-          <w:lang w:val="en-NL" w:eastAsia="en-NL"/>
-        </w:rPr>
-      </w:pPr>
-      <w:r>
-        <w:rPr>
-          <w:rFonts w:ascii="Consolas" w:eastAsia="Times New Roman" w:hAnsi="Consolas" w:cs="Times New Roman"/>
-          <w:color w:val="CE9178"/>
-          <w:sz w:val="21"/>
-          <w:szCs w:val="21"/>
-          <w:lang w:val="en-NL" w:eastAsia="en-NL"/>
+          <w:lang w:eastAsia="en-NL"/>
+        </w:rPr>
+      </w:pPr>
+      <w:r>
+        <w:rPr>
+          <w:rFonts w:ascii="Consolas" w:eastAsia="Times New Roman" w:hAnsi="Consolas" w:cs="Times New Roman"/>
+          <w:color w:val="CE9178"/>
+          <w:sz w:val="21"/>
+          <w:szCs w:val="21"/>
+          <w:lang w:eastAsia="en-NL"/>
         </w:rPr>
         <w:t xml:space="preserve">      </w:t>
       </w:r>
@@ -1804,7 +1731,7 @@
           <w:color w:val="CE9178"/>
           <w:sz w:val="21"/>
           <w:szCs w:val="21"/>
-          <w:lang w:val="en-NL" w:eastAsia="en-NL"/>
+          <w:lang w:eastAsia="en-NL"/>
         </w:rPr>
         <w:t>subscriptionId</w:t>
       </w:r>
@@ -1815,7 +1742,7 @@
           <w:color w:val="CE9178"/>
           <w:sz w:val="21"/>
           <w:szCs w:val="21"/>
-          <w:lang w:val="en-NL" w:eastAsia="en-NL"/>
+          <w:lang w:eastAsia="en-NL"/>
         </w:rPr>
         <w:t>=$(</w:t>
       </w:r>
@@ -1826,7 +1753,7 @@
           <w:color w:val="CE9178"/>
           <w:sz w:val="21"/>
           <w:szCs w:val="21"/>
-          <w:lang w:val="en-NL" w:eastAsia="en-NL"/>
+          <w:lang w:eastAsia="en-NL"/>
         </w:rPr>
         <w:t>az</w:t>
       </w:r>
@@ -1837,7 +1764,7 @@
           <w:color w:val="CE9178"/>
           <w:sz w:val="21"/>
           <w:szCs w:val="21"/>
-          <w:lang w:val="en-NL" w:eastAsia="en-NL"/>
+          <w:lang w:eastAsia="en-NL"/>
         </w:rPr>
         <w:t xml:space="preserve"> account show --query id -o </w:t>
       </w:r>
@@ -1848,7 +1775,7 @@
           <w:color w:val="CE9178"/>
           <w:sz w:val="21"/>
           <w:szCs w:val="21"/>
-          <w:lang w:val="en-NL" w:eastAsia="en-NL"/>
+          <w:lang w:eastAsia="en-NL"/>
         </w:rPr>
         <w:t>tsv</w:t>
       </w:r>
@@ -1859,7 +1786,7 @@
           <w:color w:val="CE9178"/>
           <w:sz w:val="21"/>
           <w:szCs w:val="21"/>
-          <w:lang w:val="en-NL" w:eastAsia="en-NL"/>
+          <w:lang w:eastAsia="en-NL"/>
         </w:rPr>
         <w:t>)</w:t>
       </w:r>
@@ -1873,16 +1800,16 @@
           <w:color w:val="FFFFFF"/>
           <w:sz w:val="21"/>
           <w:szCs w:val="21"/>
-          <w:lang w:val="en-NL" w:eastAsia="en-NL"/>
-        </w:rPr>
-      </w:pPr>
-      <w:r>
-        <w:rPr>
-          <w:rFonts w:ascii="Consolas" w:eastAsia="Times New Roman" w:hAnsi="Consolas" w:cs="Times New Roman"/>
-          <w:color w:val="CE9178"/>
-          <w:sz w:val="21"/>
-          <w:szCs w:val="21"/>
-          <w:lang w:val="en-NL" w:eastAsia="en-NL"/>
+          <w:lang w:eastAsia="en-NL"/>
+        </w:rPr>
+      </w:pPr>
+      <w:r>
+        <w:rPr>
+          <w:rFonts w:ascii="Consolas" w:eastAsia="Times New Roman" w:hAnsi="Consolas" w:cs="Times New Roman"/>
+          <w:color w:val="CE9178"/>
+          <w:sz w:val="21"/>
+          <w:szCs w:val="21"/>
+          <w:lang w:eastAsia="en-NL"/>
         </w:rPr>
         <w:t xml:space="preserve">      terraform </w:t>
       </w:r>
@@ -1893,7 +1820,7 @@
           <w:color w:val="CE9178"/>
           <w:sz w:val="21"/>
           <w:szCs w:val="21"/>
-          <w:lang w:val="en-NL" w:eastAsia="en-NL"/>
+          <w:lang w:eastAsia="en-NL"/>
         </w:rPr>
         <w:t>init</w:t>
       </w:r>
@@ -1904,7 +1831,7 @@
           <w:color w:val="CE9178"/>
           <w:sz w:val="21"/>
           <w:szCs w:val="21"/>
-          <w:lang w:val="en-NL" w:eastAsia="en-NL"/>
+          <w:lang w:eastAsia="en-NL"/>
         </w:rPr>
         <w:t xml:space="preserve"> \</w:t>
       </w:r>
@@ -1918,16 +1845,16 @@
           <w:color w:val="FFFFFF"/>
           <w:sz w:val="21"/>
           <w:szCs w:val="21"/>
-          <w:lang w:val="en-NL" w:eastAsia="en-NL"/>
-        </w:rPr>
-      </w:pPr>
-      <w:r>
-        <w:rPr>
-          <w:rFonts w:ascii="Consolas" w:eastAsia="Times New Roman" w:hAnsi="Consolas" w:cs="Times New Roman"/>
-          <w:color w:val="CE9178"/>
-          <w:sz w:val="21"/>
-          <w:szCs w:val="21"/>
-          <w:lang w:val="en-NL" w:eastAsia="en-NL"/>
+          <w:lang w:eastAsia="en-NL"/>
+        </w:rPr>
+      </w:pPr>
+      <w:r>
+        <w:rPr>
+          <w:rFonts w:ascii="Consolas" w:eastAsia="Times New Roman" w:hAnsi="Consolas" w:cs="Times New Roman"/>
+          <w:color w:val="CE9178"/>
+          <w:sz w:val="21"/>
+          <w:szCs w:val="21"/>
+          <w:lang w:eastAsia="en-NL"/>
         </w:rPr>
         <w:t>        -backend-config=</w:t>
       </w:r>
@@ -1938,7 +1865,7 @@
           <w:color w:val="CE9178"/>
           <w:sz w:val="21"/>
           <w:szCs w:val="21"/>
-          <w:lang w:val="en-NL" w:eastAsia="en-NL"/>
+          <w:lang w:eastAsia="en-NL"/>
         </w:rPr>
         <w:t>storage_account_name</w:t>
       </w:r>
@@ -1949,53 +1876,41 @@
           <w:color w:val="CE9178"/>
           <w:sz w:val="21"/>
           <w:szCs w:val="21"/>
-          <w:lang w:val="en-NL" w:eastAsia="en-NL"/>
-        </w:rPr>
-        <w:t>=$</w:t>
-      </w:r>
-      <w:proofErr w:type="gramStart"/>
-      <w:r>
-        <w:rPr>
-          <w:rFonts w:ascii="Consolas" w:eastAsia="Times New Roman" w:hAnsi="Consolas" w:cs="Times New Roman"/>
-          <w:color w:val="CE9178"/>
-          <w:sz w:val="21"/>
-          <w:szCs w:val="21"/>
-          <w:lang w:val="en-NL" w:eastAsia="en-NL"/>
-        </w:rPr>
-        <w:t xml:space="preserve">{{ </w:t>
-      </w:r>
-      <w:proofErr w:type="spellStart"/>
-      <w:r>
-        <w:rPr>
-          <w:rFonts w:ascii="Consolas" w:eastAsia="Times New Roman" w:hAnsi="Consolas" w:cs="Times New Roman"/>
-          <w:color w:val="CE9178"/>
-          <w:sz w:val="21"/>
-          <w:szCs w:val="21"/>
-          <w:lang w:val="en-NL" w:eastAsia="en-NL"/>
-        </w:rPr>
-        <w:t>parameters</w:t>
-      </w:r>
-      <w:proofErr w:type="gramEnd"/>
-      <w:r>
-        <w:rPr>
-          <w:rFonts w:ascii="Consolas" w:eastAsia="Times New Roman" w:hAnsi="Consolas" w:cs="Times New Roman"/>
-          <w:color w:val="CE9178"/>
-          <w:sz w:val="21"/>
-          <w:szCs w:val="21"/>
-          <w:lang w:val="en-NL" w:eastAsia="en-NL"/>
-        </w:rPr>
-        <w:t>.TerraformBackendStorageAccount</w:t>
-      </w:r>
-      <w:proofErr w:type="spellEnd"/>
-      <w:r>
-        <w:rPr>
-          <w:rFonts w:ascii="Consolas" w:eastAsia="Times New Roman" w:hAnsi="Consolas" w:cs="Times New Roman"/>
-          <w:color w:val="CE9178"/>
-          <w:sz w:val="21"/>
-          <w:szCs w:val="21"/>
-          <w:lang w:val="en-NL" w:eastAsia="en-NL"/>
-        </w:rPr>
-        <w:t xml:space="preserve"> }} \</w:t>
+          <w:lang w:eastAsia="en-NL"/>
+        </w:rPr>
+        <w:t xml:space="preserve">=&lt;your </w:t>
+      </w:r>
+      <w:proofErr w:type="spellStart"/>
+      <w:r>
+        <w:rPr>
+          <w:rFonts w:ascii="Consolas" w:eastAsia="Times New Roman" w:hAnsi="Consolas" w:cs="Times New Roman"/>
+          <w:color w:val="CE9178"/>
+          <w:sz w:val="21"/>
+          <w:szCs w:val="21"/>
+          <w:lang w:eastAsia="en-NL"/>
+        </w:rPr>
+        <w:t>TerraformBackendStorageAccount</w:t>
+      </w:r>
+      <w:proofErr w:type="spellEnd"/>
+      <w:r>
+        <w:rPr>
+          <w:rFonts w:ascii="Consolas" w:eastAsia="Times New Roman" w:hAnsi="Consolas" w:cs="Times New Roman"/>
+          <w:color w:val="CE9178"/>
+          <w:sz w:val="21"/>
+          <w:szCs w:val="21"/>
+          <w:lang w:eastAsia="en-NL"/>
+        </w:rPr>
+        <w:t xml:space="preserve">&gt; </w:t>
+      </w:r>
+      <w:r>
+        <w:rPr>
+          <w:rFonts w:ascii="Consolas" w:eastAsia="Times New Roman" w:hAnsi="Consolas" w:cs="Times New Roman"/>
+          <w:color w:val="CE9178"/>
+          <w:sz w:val="21"/>
+          <w:szCs w:val="21"/>
+          <w:lang w:eastAsia="en-NL"/>
+        </w:rPr>
+        <w:t>\</w:t>
       </w:r>
     </w:p>
     <w:p>
@@ -2007,16 +1922,16 @@
           <w:color w:val="FFFFFF"/>
           <w:sz w:val="21"/>
           <w:szCs w:val="21"/>
-          <w:lang w:val="en-NL" w:eastAsia="en-NL"/>
-        </w:rPr>
-      </w:pPr>
-      <w:r>
-        <w:rPr>
-          <w:rFonts w:ascii="Consolas" w:eastAsia="Times New Roman" w:hAnsi="Consolas" w:cs="Times New Roman"/>
-          <w:color w:val="CE9178"/>
-          <w:sz w:val="21"/>
-          <w:szCs w:val="21"/>
-          <w:lang w:val="en-NL" w:eastAsia="en-NL"/>
+          <w:lang w:eastAsia="en-NL"/>
+        </w:rPr>
+      </w:pPr>
+      <w:r>
+        <w:rPr>
+          <w:rFonts w:ascii="Consolas" w:eastAsia="Times New Roman" w:hAnsi="Consolas" w:cs="Times New Roman"/>
+          <w:color w:val="CE9178"/>
+          <w:sz w:val="21"/>
+          <w:szCs w:val="21"/>
+          <w:lang w:eastAsia="en-NL"/>
         </w:rPr>
         <w:t>        -backend-config=</w:t>
       </w:r>
@@ -2027,7 +1942,7 @@
           <w:color w:val="CE9178"/>
           <w:sz w:val="21"/>
           <w:szCs w:val="21"/>
-          <w:lang w:val="en-NL" w:eastAsia="en-NL"/>
+          <w:lang w:eastAsia="en-NL"/>
         </w:rPr>
         <w:t>container_name</w:t>
       </w:r>
@@ -2038,53 +1953,29 @@
           <w:color w:val="CE9178"/>
           <w:sz w:val="21"/>
           <w:szCs w:val="21"/>
-          <w:lang w:val="en-NL" w:eastAsia="en-NL"/>
-        </w:rPr>
-        <w:t>=$</w:t>
-      </w:r>
-      <w:proofErr w:type="gramStart"/>
-      <w:r>
-        <w:rPr>
-          <w:rFonts w:ascii="Consolas" w:eastAsia="Times New Roman" w:hAnsi="Consolas" w:cs="Times New Roman"/>
-          <w:color w:val="CE9178"/>
-          <w:sz w:val="21"/>
-          <w:szCs w:val="21"/>
-          <w:lang w:val="en-NL" w:eastAsia="en-NL"/>
-        </w:rPr>
-        <w:t xml:space="preserve">{{ </w:t>
-      </w:r>
-      <w:proofErr w:type="spellStart"/>
-      <w:r>
-        <w:rPr>
-          <w:rFonts w:ascii="Consolas" w:eastAsia="Times New Roman" w:hAnsi="Consolas" w:cs="Times New Roman"/>
-          <w:color w:val="CE9178"/>
-          <w:sz w:val="21"/>
-          <w:szCs w:val="21"/>
-          <w:lang w:val="en-NL" w:eastAsia="en-NL"/>
-        </w:rPr>
-        <w:t>parameters</w:t>
-      </w:r>
-      <w:proofErr w:type="gramEnd"/>
-      <w:r>
-        <w:rPr>
-          <w:rFonts w:ascii="Consolas" w:eastAsia="Times New Roman" w:hAnsi="Consolas" w:cs="Times New Roman"/>
-          <w:color w:val="CE9178"/>
-          <w:sz w:val="21"/>
-          <w:szCs w:val="21"/>
-          <w:lang w:val="en-NL" w:eastAsia="en-NL"/>
-        </w:rPr>
-        <w:t>.TerraformBackendStorageContainer</w:t>
-      </w:r>
-      <w:proofErr w:type="spellEnd"/>
-      <w:r>
-        <w:rPr>
-          <w:rFonts w:ascii="Consolas" w:eastAsia="Times New Roman" w:hAnsi="Consolas" w:cs="Times New Roman"/>
-          <w:color w:val="CE9178"/>
-          <w:sz w:val="21"/>
-          <w:szCs w:val="21"/>
-          <w:lang w:val="en-NL" w:eastAsia="en-NL"/>
-        </w:rPr>
-        <w:t xml:space="preserve"> }} \</w:t>
+          <w:lang w:eastAsia="en-NL"/>
+        </w:rPr>
+        <w:t>=</w:t>
+      </w:r>
+      <w:r>
+        <w:rPr>
+          <w:rFonts w:ascii="Consolas" w:eastAsia="Times New Roman" w:hAnsi="Consolas" w:cs="Times New Roman"/>
+          <w:color w:val="CE9178"/>
+          <w:sz w:val="21"/>
+          <w:szCs w:val="21"/>
+          <w:lang w:eastAsia="en-NL"/>
+        </w:rPr>
+        <w:t xml:space="preserve">&lt;your </w:t>
+      </w:r>
+      <w:r>
+        <w:rPr>
+          <w:rFonts w:ascii="Consolas" w:eastAsia="Times New Roman" w:hAnsi="Consolas" w:cs="Times New Roman"/>
+          <w:color w:val="CE9178"/>
+          <w:sz w:val="21"/>
+          <w:szCs w:val="21"/>
+          <w:lang w:eastAsia="en-NL"/>
+        </w:rPr>
+        <w:t>TerraformBackendStorageContainer  \</w:t>
       </w:r>
     </w:p>
     <w:p>
@@ -2096,71 +1987,79 @@
           <w:color w:val="FFFFFF"/>
           <w:sz w:val="21"/>
           <w:szCs w:val="21"/>
-          <w:lang w:val="en-NL" w:eastAsia="en-NL"/>
-        </w:rPr>
-      </w:pPr>
-      <w:r>
-        <w:rPr>
-          <w:rFonts w:ascii="Consolas" w:eastAsia="Times New Roman" w:hAnsi="Consolas" w:cs="Times New Roman"/>
-          <w:color w:val="CE9178"/>
-          <w:sz w:val="21"/>
-          <w:szCs w:val="21"/>
-          <w:lang w:val="en-NL" w:eastAsia="en-NL"/>
-        </w:rPr>
-        <w:t>        -backend-config=key=$</w:t>
-      </w:r>
-      <w:proofErr w:type="gramStart"/>
-      <w:r>
-        <w:rPr>
-          <w:rFonts w:ascii="Consolas" w:eastAsia="Times New Roman" w:hAnsi="Consolas" w:cs="Times New Roman"/>
-          <w:color w:val="CE9178"/>
-          <w:sz w:val="21"/>
-          <w:szCs w:val="21"/>
-          <w:lang w:val="en-NL" w:eastAsia="en-NL"/>
-        </w:rPr>
-        <w:t xml:space="preserve">{{ </w:t>
-      </w:r>
-      <w:proofErr w:type="spellStart"/>
-      <w:r>
-        <w:rPr>
-          <w:rFonts w:ascii="Consolas" w:eastAsia="Times New Roman" w:hAnsi="Consolas" w:cs="Times New Roman"/>
-          <w:color w:val="CE9178"/>
-          <w:sz w:val="21"/>
-          <w:szCs w:val="21"/>
-          <w:lang w:val="en-NL" w:eastAsia="en-NL"/>
-        </w:rPr>
-        <w:t>parameters</w:t>
-      </w:r>
-      <w:proofErr w:type="gramEnd"/>
-      <w:r>
-        <w:rPr>
-          <w:rFonts w:ascii="Consolas" w:eastAsia="Times New Roman" w:hAnsi="Consolas" w:cs="Times New Roman"/>
-          <w:color w:val="CE9178"/>
-          <w:sz w:val="21"/>
-          <w:szCs w:val="21"/>
-          <w:lang w:val="en-NL" w:eastAsia="en-NL"/>
-        </w:rPr>
-        <w:t>.environment</w:t>
-      </w:r>
-      <w:proofErr w:type="spellEnd"/>
-      <w:r>
-        <w:rPr>
-          <w:rFonts w:ascii="Consolas" w:eastAsia="Times New Roman" w:hAnsi="Consolas" w:cs="Times New Roman"/>
-          <w:color w:val="CE9178"/>
-          <w:sz w:val="21"/>
-          <w:szCs w:val="21"/>
-          <w:lang w:val="en-NL" w:eastAsia="en-NL"/>
-        </w:rPr>
-        <w:t xml:space="preserve"> }}.</w:t>
-      </w:r>
-      <w:proofErr w:type="spellStart"/>
-      <w:r>
-        <w:rPr>
-          <w:rFonts w:ascii="Consolas" w:eastAsia="Times New Roman" w:hAnsi="Consolas" w:cs="Times New Roman"/>
-          <w:color w:val="CE9178"/>
-          <w:sz w:val="21"/>
-          <w:szCs w:val="21"/>
-          <w:lang w:val="en-NL" w:eastAsia="en-NL"/>
+          <w:lang w:eastAsia="en-NL"/>
+        </w:rPr>
+      </w:pPr>
+      <w:r>
+        <w:rPr>
+          <w:rFonts w:ascii="Consolas" w:eastAsia="Times New Roman" w:hAnsi="Consolas" w:cs="Times New Roman"/>
+          <w:color w:val="CE9178"/>
+          <w:sz w:val="21"/>
+          <w:szCs w:val="21"/>
+          <w:lang w:eastAsia="en-NL"/>
+        </w:rPr>
+        <w:t>        -backend-config=key=</w:t>
+      </w:r>
+      <w:r>
+        <w:rPr>
+          <w:rFonts w:ascii="Consolas" w:eastAsia="Times New Roman" w:hAnsi="Consolas" w:cs="Times New Roman"/>
+          <w:color w:val="CE9178"/>
+          <w:sz w:val="21"/>
+          <w:szCs w:val="21"/>
+          <w:lang w:eastAsia="en-NL"/>
+        </w:rPr>
+        <w:t xml:space="preserve">&lt;your </w:t>
+      </w:r>
+      <w:proofErr w:type="spellStart"/>
+      <w:r>
+        <w:rPr>
+          <w:rFonts w:ascii="Consolas" w:eastAsia="Times New Roman" w:hAnsi="Consolas" w:cs="Times New Roman"/>
+          <w:color w:val="CE9178"/>
+          <w:sz w:val="21"/>
+          <w:szCs w:val="21"/>
+          <w:lang w:eastAsia="en-NL"/>
+        </w:rPr>
+        <w:t>environment</w:t>
+      </w:r>
+      <w:r>
+        <w:rPr>
+          <w:rFonts w:ascii="Consolas" w:eastAsia="Times New Roman" w:hAnsi="Consolas" w:cs="Times New Roman"/>
+          <w:color w:val="CE9178"/>
+          <w:sz w:val="21"/>
+          <w:szCs w:val="21"/>
+          <w:lang w:eastAsia="en-NL"/>
+        </w:rPr>
+        <w:t>&amp;name</w:t>
+      </w:r>
+      <w:proofErr w:type="spellEnd"/>
+      <w:r>
+        <w:rPr>
+          <w:rFonts w:ascii="Consolas" w:eastAsia="Times New Roman" w:hAnsi="Consolas" w:cs="Times New Roman"/>
+          <w:color w:val="CE9178"/>
+          <w:sz w:val="21"/>
+          <w:szCs w:val="21"/>
+          <w:lang w:eastAsia="en-NL"/>
+        </w:rPr>
+        <w:t>&gt;</w:t>
+      </w:r>
+      <w:r>
+        <w:rPr>
+          <w:rFonts w:ascii="Consolas" w:eastAsia="Times New Roman" w:hAnsi="Consolas" w:cs="Times New Roman"/>
+          <w:color w:val="CE9178"/>
+          <w:sz w:val="21"/>
+          <w:szCs w:val="21"/>
+          <w:lang w:eastAsia="en-NL"/>
+        </w:rPr>
+        <w:t>.</w:t>
+      </w:r>
+      <w:proofErr w:type="spellStart"/>
+      <w:r>
+        <w:rPr>
+          <w:rFonts w:ascii="Consolas" w:eastAsia="Times New Roman" w:hAnsi="Consolas" w:cs="Times New Roman"/>
+          <w:color w:val="CE9178"/>
+          <w:sz w:val="21"/>
+          <w:szCs w:val="21"/>
+          <w:lang w:eastAsia="en-NL"/>
         </w:rPr>
         <w:t>tfstate</w:t>
       </w:r>
@@ -2171,7 +2070,7 @@
           <w:color w:val="CE9178"/>
           <w:sz w:val="21"/>
           <w:szCs w:val="21"/>
-          <w:lang w:val="en-NL" w:eastAsia="en-NL"/>
+          <w:lang w:eastAsia="en-NL"/>
         </w:rPr>
         <w:t xml:space="preserve"> \</w:t>
       </w:r>
@@ -2185,16 +2084,16 @@
           <w:color w:val="FFFFFF"/>
           <w:sz w:val="21"/>
           <w:szCs w:val="21"/>
-          <w:lang w:val="en-NL" w:eastAsia="en-NL"/>
-        </w:rPr>
-      </w:pPr>
-      <w:r>
-        <w:rPr>
-          <w:rFonts w:ascii="Consolas" w:eastAsia="Times New Roman" w:hAnsi="Consolas" w:cs="Times New Roman"/>
-          <w:color w:val="CE9178"/>
-          <w:sz w:val="21"/>
-          <w:szCs w:val="21"/>
-          <w:lang w:val="en-NL" w:eastAsia="en-NL"/>
+          <w:lang w:eastAsia="en-NL"/>
+        </w:rPr>
+      </w:pPr>
+      <w:r>
+        <w:rPr>
+          <w:rFonts w:ascii="Consolas" w:eastAsia="Times New Roman" w:hAnsi="Consolas" w:cs="Times New Roman"/>
+          <w:color w:val="CE9178"/>
+          <w:sz w:val="21"/>
+          <w:szCs w:val="21"/>
+          <w:lang w:eastAsia="en-NL"/>
         </w:rPr>
         <w:t>        -backend-config=</w:t>
       </w:r>
@@ -2205,7 +2104,7 @@
           <w:color w:val="CE9178"/>
           <w:sz w:val="21"/>
           <w:szCs w:val="21"/>
-          <w:lang w:val="en-NL" w:eastAsia="en-NL"/>
+          <w:lang w:eastAsia="en-NL"/>
         </w:rPr>
         <w:t>resource_group_name</w:t>
       </w:r>
@@ -2216,53 +2115,41 @@
           <w:color w:val="CE9178"/>
           <w:sz w:val="21"/>
           <w:szCs w:val="21"/>
-          <w:lang w:val="en-NL" w:eastAsia="en-NL"/>
-        </w:rPr>
-        <w:t>=$</w:t>
-      </w:r>
-      <w:proofErr w:type="gramStart"/>
-      <w:r>
-        <w:rPr>
-          <w:rFonts w:ascii="Consolas" w:eastAsia="Times New Roman" w:hAnsi="Consolas" w:cs="Times New Roman"/>
-          <w:color w:val="CE9178"/>
-          <w:sz w:val="21"/>
-          <w:szCs w:val="21"/>
-          <w:lang w:val="en-NL" w:eastAsia="en-NL"/>
-        </w:rPr>
-        <w:t xml:space="preserve">{{ </w:t>
-      </w:r>
-      <w:proofErr w:type="spellStart"/>
-      <w:r>
-        <w:rPr>
-          <w:rFonts w:ascii="Consolas" w:eastAsia="Times New Roman" w:hAnsi="Consolas" w:cs="Times New Roman"/>
-          <w:color w:val="CE9178"/>
-          <w:sz w:val="21"/>
-          <w:szCs w:val="21"/>
-          <w:lang w:val="en-NL" w:eastAsia="en-NL"/>
-        </w:rPr>
-        <w:t>parameters</w:t>
-      </w:r>
-      <w:proofErr w:type="gramEnd"/>
-      <w:r>
-        <w:rPr>
-          <w:rFonts w:ascii="Consolas" w:eastAsia="Times New Roman" w:hAnsi="Consolas" w:cs="Times New Roman"/>
-          <w:color w:val="CE9178"/>
-          <w:sz w:val="21"/>
-          <w:szCs w:val="21"/>
-          <w:lang w:val="en-NL" w:eastAsia="en-NL"/>
-        </w:rPr>
-        <w:t>.TerraformBackendResourceGroup</w:t>
-      </w:r>
-      <w:proofErr w:type="spellEnd"/>
-      <w:r>
-        <w:rPr>
-          <w:rFonts w:ascii="Consolas" w:eastAsia="Times New Roman" w:hAnsi="Consolas" w:cs="Times New Roman"/>
-          <w:color w:val="CE9178"/>
-          <w:sz w:val="21"/>
-          <w:szCs w:val="21"/>
-          <w:lang w:val="en-NL" w:eastAsia="en-NL"/>
-        </w:rPr>
-        <w:t xml:space="preserve"> }} \</w:t>
+          <w:lang w:eastAsia="en-NL"/>
+        </w:rPr>
+        <w:t>=</w:t>
+      </w:r>
+      <w:r>
+        <w:rPr>
+          <w:rFonts w:ascii="Consolas" w:eastAsia="Times New Roman" w:hAnsi="Consolas" w:cs="Times New Roman"/>
+          <w:color w:val="CE9178"/>
+          <w:sz w:val="21"/>
+          <w:szCs w:val="21"/>
+          <w:lang w:eastAsia="en-NL"/>
+        </w:rPr>
+        <w:t xml:space="preserve">&lt;your </w:t>
+      </w:r>
+      <w:proofErr w:type="spellStart"/>
+      <w:r>
+        <w:rPr>
+          <w:rFonts w:ascii="Consolas" w:eastAsia="Times New Roman" w:hAnsi="Consolas" w:cs="Times New Roman"/>
+          <w:color w:val="CE9178"/>
+          <w:sz w:val="21"/>
+          <w:szCs w:val="21"/>
+          <w:lang w:eastAsia="en-NL"/>
+        </w:rPr>
+        <w:t>TerraformBackendResourceGroup</w:t>
+      </w:r>
+      <w:proofErr w:type="spellEnd"/>
+      <w:r>
+        <w:rPr>
+          <w:rFonts w:ascii="Consolas" w:eastAsia="Times New Roman" w:hAnsi="Consolas" w:cs="Times New Roman"/>
+          <w:color w:val="CE9178"/>
+          <w:sz w:val="21"/>
+          <w:szCs w:val="21"/>
+          <w:lang w:eastAsia="en-NL"/>
+        </w:rPr>
+        <w:t xml:space="preserve"> \</w:t>
       </w:r>
     </w:p>
     <w:p>
@@ -2274,16 +2161,16 @@
           <w:color w:val="FFFFFF"/>
           <w:sz w:val="21"/>
           <w:szCs w:val="21"/>
-          <w:lang w:val="en-NL" w:eastAsia="en-NL"/>
-        </w:rPr>
-      </w:pPr>
-      <w:r>
-        <w:rPr>
-          <w:rFonts w:ascii="Consolas" w:eastAsia="Times New Roman" w:hAnsi="Consolas" w:cs="Times New Roman"/>
-          <w:color w:val="CE9178"/>
-          <w:sz w:val="21"/>
-          <w:szCs w:val="21"/>
-          <w:lang w:val="en-NL" w:eastAsia="en-NL"/>
+          <w:lang w:eastAsia="en-NL"/>
+        </w:rPr>
+      </w:pPr>
+      <w:r>
+        <w:rPr>
+          <w:rFonts w:ascii="Consolas" w:eastAsia="Times New Roman" w:hAnsi="Consolas" w:cs="Times New Roman"/>
+          <w:color w:val="CE9178"/>
+          <w:sz w:val="21"/>
+          <w:szCs w:val="21"/>
+          <w:lang w:eastAsia="en-NL"/>
         </w:rPr>
         <w:t>        -backend-config=</w:t>
       </w:r>
@@ -2294,7 +2181,7 @@
           <w:color w:val="CE9178"/>
           <w:sz w:val="21"/>
           <w:szCs w:val="21"/>
-          <w:lang w:val="en-NL" w:eastAsia="en-NL"/>
+          <w:lang w:eastAsia="en-NL"/>
         </w:rPr>
         <w:t>subscription_id</w:t>
       </w:r>
@@ -2305,7 +2192,7 @@
           <w:color w:val="CE9178"/>
           <w:sz w:val="21"/>
           <w:szCs w:val="21"/>
-          <w:lang w:val="en-NL" w:eastAsia="en-NL"/>
+          <w:lang w:eastAsia="en-NL"/>
         </w:rPr>
         <w:t>=$</w:t>
       </w:r>
@@ -2316,7 +2203,7 @@
           <w:color w:val="CE9178"/>
           <w:sz w:val="21"/>
           <w:szCs w:val="21"/>
-          <w:lang w:val="en-NL" w:eastAsia="en-NL"/>
+          <w:lang w:eastAsia="en-NL"/>
         </w:rPr>
         <w:t>subscriptionId</w:t>
       </w:r>
@@ -2327,7 +2214,7 @@
           <w:color w:val="CE9178"/>
           <w:sz w:val="21"/>
           <w:szCs w:val="21"/>
-          <w:lang w:val="en-NL" w:eastAsia="en-NL"/>
+          <w:lang w:eastAsia="en-NL"/>
         </w:rPr>
         <w:t xml:space="preserve"> \</w:t>
       </w:r>
@@ -2341,16 +2228,16 @@
           <w:color w:val="FFFFFF"/>
           <w:sz w:val="21"/>
           <w:szCs w:val="21"/>
-          <w:lang w:val="en-NL" w:eastAsia="en-NL"/>
-        </w:rPr>
-      </w:pPr>
-      <w:r>
-        <w:rPr>
-          <w:rFonts w:ascii="Consolas" w:eastAsia="Times New Roman" w:hAnsi="Consolas" w:cs="Times New Roman"/>
-          <w:color w:val="CE9178"/>
-          <w:sz w:val="21"/>
-          <w:szCs w:val="21"/>
-          <w:lang w:val="en-NL" w:eastAsia="en-NL"/>
+          <w:lang w:eastAsia="en-NL"/>
+        </w:rPr>
+      </w:pPr>
+      <w:r>
+        <w:rPr>
+          <w:rFonts w:ascii="Consolas" w:eastAsia="Times New Roman" w:hAnsi="Consolas" w:cs="Times New Roman"/>
+          <w:color w:val="CE9178"/>
+          <w:sz w:val="21"/>
+          <w:szCs w:val="21"/>
+          <w:lang w:eastAsia="en-NL"/>
         </w:rPr>
         <w:t>        -backend-config=</w:t>
       </w:r>
@@ -2361,7 +2248,7 @@
           <w:color w:val="CE9178"/>
           <w:sz w:val="21"/>
           <w:szCs w:val="21"/>
-          <w:lang w:val="en-NL" w:eastAsia="en-NL"/>
+          <w:lang w:eastAsia="en-NL"/>
         </w:rPr>
         <w:t>tenant_id</w:t>
       </w:r>
@@ -2372,7 +2259,7 @@
           <w:color w:val="CE9178"/>
           <w:sz w:val="21"/>
           <w:szCs w:val="21"/>
-          <w:lang w:val="en-NL" w:eastAsia="en-NL"/>
+          <w:lang w:eastAsia="en-NL"/>
         </w:rPr>
         <w:t>=$</w:t>
       </w:r>
@@ -2383,7 +2270,7 @@
           <w:color w:val="CE9178"/>
           <w:sz w:val="21"/>
           <w:szCs w:val="21"/>
-          <w:lang w:val="en-NL" w:eastAsia="en-NL"/>
+          <w:lang w:eastAsia="en-NL"/>
         </w:rPr>
         <w:t>tenantId</w:t>
       </w:r>
@@ -2394,7 +2281,7 @@
           <w:color w:val="CE9178"/>
           <w:sz w:val="21"/>
           <w:szCs w:val="21"/>
-          <w:lang w:val="en-NL" w:eastAsia="en-NL"/>
+          <w:lang w:eastAsia="en-NL"/>
         </w:rPr>
         <w:t xml:space="preserve"> \</w:t>
       </w:r>
@@ -2408,16 +2295,16 @@
           <w:color w:val="FFFFFF"/>
           <w:sz w:val="21"/>
           <w:szCs w:val="21"/>
-          <w:lang w:val="en-NL" w:eastAsia="en-NL"/>
-        </w:rPr>
-      </w:pPr>
-      <w:r>
-        <w:rPr>
-          <w:rFonts w:ascii="Consolas" w:eastAsia="Times New Roman" w:hAnsi="Consolas" w:cs="Times New Roman"/>
-          <w:color w:val="CE9178"/>
-          <w:sz w:val="21"/>
-          <w:szCs w:val="21"/>
-          <w:lang w:val="en-NL" w:eastAsia="en-NL"/>
+          <w:lang w:eastAsia="en-NL"/>
+        </w:rPr>
+      </w:pPr>
+      <w:r>
+        <w:rPr>
+          <w:rFonts w:ascii="Consolas" w:eastAsia="Times New Roman" w:hAnsi="Consolas" w:cs="Times New Roman"/>
+          <w:color w:val="CE9178"/>
+          <w:sz w:val="21"/>
+          <w:szCs w:val="21"/>
+          <w:lang w:eastAsia="en-NL"/>
         </w:rPr>
         <w:t>        -backend-config=</w:t>
       </w:r>
@@ -2428,7 +2315,7 @@
           <w:color w:val="CE9178"/>
           <w:sz w:val="21"/>
           <w:szCs w:val="21"/>
-          <w:lang w:val="en-NL" w:eastAsia="en-NL"/>
+          <w:lang w:eastAsia="en-NL"/>
         </w:rPr>
         <w:t>client_id</w:t>
       </w:r>
@@ -2439,7 +2326,7 @@
           <w:color w:val="CE9178"/>
           <w:sz w:val="21"/>
           <w:szCs w:val="21"/>
-          <w:lang w:val="en-NL" w:eastAsia="en-NL"/>
+          <w:lang w:eastAsia="en-NL"/>
         </w:rPr>
         <w:t>=$</w:t>
       </w:r>
@@ -2450,7 +2337,7 @@
           <w:color w:val="CE9178"/>
           <w:sz w:val="21"/>
           <w:szCs w:val="21"/>
-          <w:lang w:val="en-NL" w:eastAsia="en-NL"/>
+          <w:lang w:eastAsia="en-NL"/>
         </w:rPr>
         <w:t>servicePrincipalId</w:t>
       </w:r>
@@ -2461,7 +2348,7 @@
           <w:color w:val="CE9178"/>
           <w:sz w:val="21"/>
           <w:szCs w:val="21"/>
-          <w:lang w:val="en-NL" w:eastAsia="en-NL"/>
+          <w:lang w:eastAsia="en-NL"/>
         </w:rPr>
         <w:t xml:space="preserve"> \</w:t>
       </w:r>
@@ -2475,16 +2362,16 @@
           <w:color w:val="FFFFFF"/>
           <w:sz w:val="21"/>
           <w:szCs w:val="21"/>
-          <w:lang w:val="en-NL" w:eastAsia="en-NL"/>
-        </w:rPr>
-      </w:pPr>
-      <w:r>
-        <w:rPr>
-          <w:rFonts w:ascii="Consolas" w:eastAsia="Times New Roman" w:hAnsi="Consolas" w:cs="Times New Roman"/>
-          <w:color w:val="CE9178"/>
-          <w:sz w:val="21"/>
-          <w:szCs w:val="21"/>
-          <w:lang w:val="en-NL" w:eastAsia="en-NL"/>
+          <w:lang w:eastAsia="en-NL"/>
+        </w:rPr>
+      </w:pPr>
+      <w:r>
+        <w:rPr>
+          <w:rFonts w:ascii="Consolas" w:eastAsia="Times New Roman" w:hAnsi="Consolas" w:cs="Times New Roman"/>
+          <w:color w:val="CE9178"/>
+          <w:sz w:val="21"/>
+          <w:szCs w:val="21"/>
+          <w:lang w:eastAsia="en-NL"/>
         </w:rPr>
         <w:t>        -backend-config=</w:t>
       </w:r>
@@ -2495,7 +2382,7 @@
           <w:color w:val="CE9178"/>
           <w:sz w:val="21"/>
           <w:szCs w:val="21"/>
-          <w:lang w:val="en-NL" w:eastAsia="en-NL"/>
+          <w:lang w:eastAsia="en-NL"/>
         </w:rPr>
         <w:t>client_secret</w:t>
       </w:r>
@@ -2506,53 +2393,41 @@
           <w:color w:val="CE9178"/>
           <w:sz w:val="21"/>
           <w:szCs w:val="21"/>
-          <w:lang w:val="en-NL" w:eastAsia="en-NL"/>
-        </w:rPr>
-        <w:t>=$</w:t>
-      </w:r>
-      <w:proofErr w:type="gramStart"/>
-      <w:r>
-        <w:rPr>
-          <w:rFonts w:ascii="Consolas" w:eastAsia="Times New Roman" w:hAnsi="Consolas" w:cs="Times New Roman"/>
-          <w:color w:val="CE9178"/>
-          <w:sz w:val="21"/>
-          <w:szCs w:val="21"/>
-          <w:lang w:val="en-NL" w:eastAsia="en-NL"/>
-        </w:rPr>
-        <w:t xml:space="preserve">{{ </w:t>
-      </w:r>
-      <w:proofErr w:type="spellStart"/>
-      <w:r>
-        <w:rPr>
-          <w:rFonts w:ascii="Consolas" w:eastAsia="Times New Roman" w:hAnsi="Consolas" w:cs="Times New Roman"/>
-          <w:color w:val="CE9178"/>
-          <w:sz w:val="21"/>
-          <w:szCs w:val="21"/>
-          <w:lang w:val="en-NL" w:eastAsia="en-NL"/>
-        </w:rPr>
-        <w:t>parameters</w:t>
-      </w:r>
-      <w:proofErr w:type="gramEnd"/>
-      <w:r>
-        <w:rPr>
-          <w:rFonts w:ascii="Consolas" w:eastAsia="Times New Roman" w:hAnsi="Consolas" w:cs="Times New Roman"/>
-          <w:color w:val="CE9178"/>
-          <w:sz w:val="21"/>
-          <w:szCs w:val="21"/>
-          <w:lang w:val="en-NL" w:eastAsia="en-NL"/>
-        </w:rPr>
-        <w:t>.clientSecret</w:t>
-      </w:r>
-      <w:proofErr w:type="spellEnd"/>
-      <w:r>
-        <w:rPr>
-          <w:rFonts w:ascii="Consolas" w:eastAsia="Times New Roman" w:hAnsi="Consolas" w:cs="Times New Roman"/>
-          <w:color w:val="CE9178"/>
-          <w:sz w:val="21"/>
-          <w:szCs w:val="21"/>
-          <w:lang w:val="en-NL" w:eastAsia="en-NL"/>
-        </w:rPr>
-        <w:t xml:space="preserve"> }}</w:t>
+          <w:lang w:eastAsia="en-NL"/>
+        </w:rPr>
+        <w:t>=</w:t>
+      </w:r>
+      <w:r>
+        <w:rPr>
+          <w:rFonts w:ascii="Consolas" w:eastAsia="Times New Roman" w:hAnsi="Consolas" w:cs="Times New Roman"/>
+          <w:color w:val="CE9178"/>
+          <w:sz w:val="21"/>
+          <w:szCs w:val="21"/>
+          <w:lang w:eastAsia="en-NL"/>
+        </w:rPr>
+        <w:t xml:space="preserve">&lt;your </w:t>
+      </w:r>
+      <w:proofErr w:type="spellStart"/>
+      <w:r>
+        <w:rPr>
+          <w:rFonts w:ascii="Consolas" w:eastAsia="Times New Roman" w:hAnsi="Consolas" w:cs="Times New Roman"/>
+          <w:color w:val="CE9178"/>
+          <w:sz w:val="21"/>
+          <w:szCs w:val="21"/>
+          <w:lang w:eastAsia="en-NL"/>
+        </w:rPr>
+        <w:t>clientSecret</w:t>
+      </w:r>
+      <w:proofErr w:type="spellEnd"/>
+      <w:r>
+        <w:rPr>
+          <w:rFonts w:ascii="Consolas" w:eastAsia="Times New Roman" w:hAnsi="Consolas" w:cs="Times New Roman"/>
+          <w:color w:val="CE9178"/>
+          <w:sz w:val="21"/>
+          <w:szCs w:val="21"/>
+          <w:lang w:eastAsia="en-NL"/>
+        </w:rPr>
+        <w:t>&gt;</w:t>
       </w:r>
     </w:p>
     <w:p>
@@ -2564,16 +2439,16 @@
           <w:color w:val="FFFFFF"/>
           <w:sz w:val="21"/>
           <w:szCs w:val="21"/>
-          <w:lang w:val="en-NL" w:eastAsia="en-NL"/>
-        </w:rPr>
-      </w:pPr>
-      <w:r>
-        <w:rPr>
-          <w:rFonts w:ascii="Consolas" w:eastAsia="Times New Roman" w:hAnsi="Consolas" w:cs="Times New Roman"/>
-          <w:color w:val="FFFFFF"/>
-          <w:sz w:val="21"/>
-          <w:szCs w:val="21"/>
-          <w:lang w:val="en-NL" w:eastAsia="en-NL"/>
+          <w:lang w:eastAsia="en-NL"/>
+        </w:rPr>
+      </w:pPr>
+      <w:r>
+        <w:rPr>
+          <w:rFonts w:ascii="Consolas" w:eastAsia="Times New Roman" w:hAnsi="Consolas" w:cs="Times New Roman"/>
+          <w:color w:val="FFFFFF"/>
+          <w:sz w:val="21"/>
+          <w:szCs w:val="21"/>
+          <w:lang w:eastAsia="en-NL"/>
         </w:rPr>
         <w:t xml:space="preserve">    </w:t>
       </w:r>
@@ -2584,7 +2459,7 @@
           <w:color w:val="569CD6"/>
           <w:sz w:val="21"/>
           <w:szCs w:val="21"/>
-          <w:lang w:val="en-NL" w:eastAsia="en-NL"/>
+          <w:lang w:eastAsia="en-NL"/>
         </w:rPr>
         <w:t>workingDirectory</w:t>
       </w:r>
@@ -2595,7 +2470,7 @@
           <w:color w:val="FFFFFF"/>
           <w:sz w:val="21"/>
           <w:szCs w:val="21"/>
-          <w:lang w:val="en-NL" w:eastAsia="en-NL"/>
+          <w:lang w:eastAsia="en-NL"/>
         </w:rPr>
         <w:t xml:space="preserve">: </w:t>
       </w:r>
@@ -2605,7 +2480,7 @@
           <w:color w:val="CE9178"/>
           <w:sz w:val="21"/>
           <w:szCs w:val="21"/>
-          <w:lang w:val="en-NL" w:eastAsia="en-NL"/>
+          <w:lang w:eastAsia="en-NL"/>
         </w:rPr>
         <w:t>$(</w:t>
       </w:r>
@@ -2616,7 +2491,7 @@
           <w:color w:val="CE9178"/>
           <w:sz w:val="21"/>
           <w:szCs w:val="21"/>
-          <w:lang w:val="en-NL" w:eastAsia="en-NL"/>
+          <w:lang w:eastAsia="en-NL"/>
         </w:rPr>
         <w:t>Build.SourcesDirectory</w:t>
       </w:r>
@@ -2627,7 +2502,7 @@
           <w:color w:val="CE9178"/>
           <w:sz w:val="21"/>
           <w:szCs w:val="21"/>
-          <w:lang w:val="en-NL" w:eastAsia="en-NL"/>
+          <w:lang w:eastAsia="en-NL"/>
         </w:rPr>
         <w:t>)/infra</w:t>
       </w:r>
@@ -2641,16 +2516,16 @@
           <w:color w:val="FFFFFF"/>
           <w:sz w:val="21"/>
           <w:szCs w:val="21"/>
-          <w:lang w:val="en-NL" w:eastAsia="en-NL"/>
-        </w:rPr>
-      </w:pPr>
-      <w:r>
-        <w:rPr>
-          <w:rFonts w:ascii="Consolas" w:eastAsia="Times New Roman" w:hAnsi="Consolas" w:cs="Times New Roman"/>
-          <w:color w:val="FFFFFF"/>
-          <w:sz w:val="21"/>
-          <w:szCs w:val="21"/>
-          <w:lang w:val="en-NL" w:eastAsia="en-NL"/>
+          <w:lang w:eastAsia="en-NL"/>
+        </w:rPr>
+      </w:pPr>
+      <w:r>
+        <w:rPr>
+          <w:rFonts w:ascii="Consolas" w:eastAsia="Times New Roman" w:hAnsi="Consolas" w:cs="Times New Roman"/>
+          <w:color w:val="FFFFFF"/>
+          <w:sz w:val="21"/>
+          <w:szCs w:val="21"/>
+          <w:lang w:eastAsia="en-NL"/>
         </w:rPr>
         <w:t xml:space="preserve">    </w:t>
       </w:r>
@@ -2661,7 +2536,7 @@
           <w:color w:val="569CD6"/>
           <w:sz w:val="21"/>
           <w:szCs w:val="21"/>
-          <w:lang w:val="en-NL" w:eastAsia="en-NL"/>
+          <w:lang w:eastAsia="en-NL"/>
         </w:rPr>
         <w:t>addSpnToEnvironment</w:t>
       </w:r>
@@ -2672,7 +2547,7 @@
           <w:color w:val="FFFFFF"/>
           <w:sz w:val="21"/>
           <w:szCs w:val="21"/>
-          <w:lang w:val="en-NL" w:eastAsia="en-NL"/>
+          <w:lang w:eastAsia="en-NL"/>
         </w:rPr>
         <w:t xml:space="preserve">: </w:t>
       </w:r>
@@ -2682,7 +2557,7 @@
           <w:color w:val="569CD6"/>
           <w:sz w:val="21"/>
           <w:szCs w:val="21"/>
-          <w:lang w:val="en-NL" w:eastAsia="en-NL"/>
+          <w:lang w:eastAsia="en-NL"/>
         </w:rPr>
         <w:t>true</w:t>
       </w:r>
@@ -2692,18 +2567,12 @@
           <w:color w:val="FFFFFF"/>
           <w:sz w:val="21"/>
           <w:szCs w:val="21"/>
-          <w:lang w:val="en-NL" w:eastAsia="en-NL"/>
+          <w:lang w:eastAsia="en-NL"/>
         </w:rPr>
         <w:t xml:space="preserve">    </w:t>
       </w:r>
     </w:p>
-    <w:p>
-      <w:pPr>
-        <w:rPr>
-          <w:lang w:val="en-NL"/>
-        </w:rPr>
-      </w:pPr>
-    </w:p>
+    <w:p/>
     <w:p>
       <w:pPr>
         <w:rPr>
@@ -2812,21 +2681,7 @@
         <w:rPr>
           <w:lang w:val="en-US"/>
         </w:rPr>
-        <w:t xml:space="preserve">Your pipeline must only run when changes are merged </w:t>
-      </w:r>
-      <w:proofErr w:type="gramStart"/>
-      <w:r>
-        <w:rPr>
-          <w:lang w:val="en-US"/>
-        </w:rPr>
-        <w:t>to</w:t>
-      </w:r>
-      <w:proofErr w:type="gramEnd"/>
-      <w:r>
-        <w:rPr>
-          <w:lang w:val="en-US"/>
-        </w:rPr>
-        <w:t xml:space="preserve"> main</w:t>
+        <w:t>Your pipeline must only run when changes are merged to main</w:t>
       </w:r>
     </w:p>
     <w:p>
@@ -2844,21 +2699,7 @@
         <w:rPr>
           <w:lang w:val="en-US"/>
         </w:rPr>
-        <w:t xml:space="preserve">Perform the Terraform steps required when </w:t>
-      </w:r>
-      <w:proofErr w:type="gramStart"/>
-      <w:r>
-        <w:rPr>
-          <w:lang w:val="en-US"/>
-        </w:rPr>
-        <w:t>you want to</w:t>
-      </w:r>
-      <w:proofErr w:type="gramEnd"/>
-      <w:r>
-        <w:rPr>
-          <w:lang w:val="en-US"/>
-        </w:rPr>
-        <w:t xml:space="preserve"> </w:t>
+        <w:t xml:space="preserve">Perform the Terraform steps required when you want to </w:t>
       </w:r>
       <w:r>
         <w:rPr>
@@ -4807,6 +4648,7 @@
   <w:style w:type="character" w:default="1" w:styleId="DefaultParagraphFont">
     <w:name w:val="Default Paragraph Font"/>
     <w:uiPriority w:val="1"/>
+    <w:semiHidden/>
     <w:unhideWhenUsed/>
   </w:style>
   <w:style w:type="table" w:default="1" w:styleId="TableNormal">

</xml_diff>